<commit_message>
removed comments. they should go in github issues.
</commit_message>
<xml_diff>
--- a/Docs/CCPi Quantification Userguide.docx
+++ b/Docs/CCPi Quantification Userguide.docx
@@ -1,6 +1,6 @@
 
 <file path=word/document.xml><?xml version="1.0" encoding="utf-8"?>
-<w:document xmlns:wpc="http://schemas.microsoft.com/office/word/2010/wordprocessingCanvas" xmlns:cx="http://schemas.microsoft.com/office/drawing/2014/chartex" xmlns:mc="http://schemas.openxmlformats.org/markup-compatibility/2006" xmlns:o="urn:schemas-microsoft-com:office:office" xmlns:r="http://schemas.openxmlformats.org/officeDocument/2006/relationships" xmlns:m="http://schemas.openxmlformats.org/officeDocument/2006/math" xmlns:v="urn:schemas-microsoft-com:vml" xmlns:wp14="http://schemas.microsoft.com/office/word/2010/wordprocessingDrawing" xmlns:wp="http://schemas.openxmlformats.org/drawingml/2006/wordprocessingDrawing" xmlns:w10="urn:schemas-microsoft-com:office:word" xmlns:w="http://schemas.openxmlformats.org/wordprocessingml/2006/main" xmlns:w14="http://schemas.microsoft.com/office/word/2010/wordml" xmlns:w15="http://schemas.microsoft.com/office/word/2012/wordml" xmlns:w16se="http://schemas.microsoft.com/office/word/2015/wordml/symex" xmlns:wpg="http://schemas.microsoft.com/office/word/2010/wordprocessingGroup" xmlns:wpi="http://schemas.microsoft.com/office/word/2010/wordprocessingInk" xmlns:wne="http://schemas.microsoft.com/office/word/2006/wordml" xmlns:wps="http://schemas.microsoft.com/office/word/2010/wordprocessingShape" mc:Ignorable="w14 w15 w16se wp14">
+<w:document xmlns:wpc="http://schemas.microsoft.com/office/word/2010/wordprocessingCanvas" xmlns:mc="http://schemas.openxmlformats.org/markup-compatibility/2006" xmlns:o="urn:schemas-microsoft-com:office:office" xmlns:r="http://schemas.openxmlformats.org/officeDocument/2006/relationships" xmlns:m="http://schemas.openxmlformats.org/officeDocument/2006/math" xmlns:v="urn:schemas-microsoft-com:vml" xmlns:wp14="http://schemas.microsoft.com/office/word/2010/wordprocessingDrawing" xmlns:wp="http://schemas.openxmlformats.org/drawingml/2006/wordprocessingDrawing" xmlns:w10="urn:schemas-microsoft-com:office:word" xmlns:w="http://schemas.openxmlformats.org/wordprocessingml/2006/main" xmlns:w14="http://schemas.microsoft.com/office/word/2010/wordml" xmlns:wpg="http://schemas.microsoft.com/office/word/2010/wordprocessingGroup" xmlns:wpi="http://schemas.microsoft.com/office/word/2010/wordprocessingInk" xmlns:wne="http://schemas.microsoft.com/office/word/2006/wordml" xmlns:wps="http://schemas.microsoft.com/office/word/2010/wordprocessingShape" mc:Ignorable="w14 wp14">
   <w:body>
     <w:p>
       <w:pPr>
@@ -17,152 +17,6 @@
       </w:r>
     </w:p>
     <w:p/>
-    <w:tbl>
-      <w:tblPr>
-        <w:tblStyle w:val="TableGrid"/>
-        <w:tblpPr w:leftFromText="180" w:rightFromText="180" w:vertAnchor="text" w:horzAnchor="margin" w:tblpY="69"/>
-        <w:tblW w:w="0" w:type="auto"/>
-        <w:tblLook w:val="04A0" w:firstRow="1" w:lastRow="0" w:firstColumn="1" w:lastColumn="0" w:noHBand="0" w:noVBand="1"/>
-      </w:tblPr>
-      <w:tblGrid>
-        <w:gridCol w:w="2623"/>
-        <w:gridCol w:w="2826"/>
-        <w:gridCol w:w="3567"/>
-      </w:tblGrid>
-      <w:tr>
-        <w:trPr>
-          <w:trHeight w:val="1091"/>
-        </w:trPr>
-        <w:tc>
-          <w:tcPr>
-            <w:tcW w:w="2671" w:type="dxa"/>
-          </w:tcPr>
-          <w:p>
-            <w:r>
-              <w:t>01/02/2017</w:t>
-            </w:r>
-          </w:p>
-        </w:tc>
-        <w:tc>
-          <w:tcPr>
-            <w:tcW w:w="2892" w:type="dxa"/>
-          </w:tcPr>
-          <w:p>
-            <w:r>
-              <w:t xml:space="preserve">Mr. </w:t>
-            </w:r>
-            <w:proofErr w:type="spellStart"/>
-            <w:r>
-              <w:t>Srikanth</w:t>
-            </w:r>
-            <w:proofErr w:type="spellEnd"/>
-            <w:r>
-              <w:t xml:space="preserve"> </w:t>
-            </w:r>
-            <w:proofErr w:type="spellStart"/>
-            <w:r>
-              <w:t>Nagella</w:t>
-            </w:r>
-            <w:proofErr w:type="spellEnd"/>
-          </w:p>
-        </w:tc>
-        <w:tc>
-          <w:tcPr>
-            <w:tcW w:w="3644" w:type="dxa"/>
-          </w:tcPr>
-          <w:p>
-            <w:r>
-              <w:t xml:space="preserve">First version of </w:t>
-            </w:r>
-            <w:proofErr w:type="spellStart"/>
-            <w:r>
-              <w:t>userguide</w:t>
-            </w:r>
-            <w:proofErr w:type="spellEnd"/>
-            <w:r>
-              <w:t>.</w:t>
-            </w:r>
-          </w:p>
-        </w:tc>
-      </w:tr>
-      <w:tr>
-        <w:trPr>
-          <w:trHeight w:val="770"/>
-        </w:trPr>
-        <w:tc>
-          <w:tcPr>
-            <w:tcW w:w="2671" w:type="dxa"/>
-          </w:tcPr>
-          <w:p>
-            <w:pPr>
-              <w:rPr>
-                <w:lang w:eastAsia="zh-CN"/>
-              </w:rPr>
-            </w:pPr>
-            <w:r>
-              <w:rPr>
-                <w:rFonts w:hint="eastAsia"/>
-                <w:lang w:eastAsia="zh-CN"/>
-              </w:rPr>
-              <w:t>2/2/2017</w:t>
-            </w:r>
-          </w:p>
-          <w:p>
-            <w:r>
-              <w:rPr>
-                <w:lang w:eastAsia="zh-CN"/>
-              </w:rPr>
-              <w:t>7/2/2017</w:t>
-            </w:r>
-          </w:p>
-        </w:tc>
-        <w:tc>
-          <w:tcPr>
-            <w:tcW w:w="2892" w:type="dxa"/>
-          </w:tcPr>
-          <w:p>
-            <w:r>
-              <w:t>Erica Yang</w:t>
-            </w:r>
-          </w:p>
-        </w:tc>
-        <w:tc>
-          <w:tcPr>
-            <w:tcW w:w="3644" w:type="dxa"/>
-          </w:tcPr>
-          <w:p>
-            <w:r>
-              <w:t xml:space="preserve">Added </w:t>
-            </w:r>
-            <w:r>
-              <w:t>all the code description</w:t>
-            </w:r>
-            <w:r>
-              <w:t xml:space="preserve"> from </w:t>
-            </w:r>
-            <w:proofErr w:type="spellStart"/>
-            <w:r>
-              <w:t>CCPi</w:t>
-            </w:r>
-            <w:proofErr w:type="spellEnd"/>
-            <w:r>
-              <w:t xml:space="preserve"> </w:t>
-            </w:r>
-            <w:proofErr w:type="spellStart"/>
-            <w:r>
-              <w:t>S</w:t>
-            </w:r>
-            <w:r>
-              <w:t>ourceForge</w:t>
-            </w:r>
-            <w:proofErr w:type="spellEnd"/>
-            <w:r>
-              <w:t>, and comments</w:t>
-            </w:r>
-          </w:p>
-        </w:tc>
-      </w:tr>
-    </w:tbl>
     <w:p>
       <w:r>
         <w:tab/>
@@ -196,7 +50,12 @@
             <w:pStyle w:val="TOCHeading"/>
           </w:pPr>
           <w:r>
-            <w:t>Contents</w:t>
+            <w:t>Content</w:t>
+          </w:r>
+          <w:bookmarkStart w:id="0" w:name="_GoBack"/>
+          <w:bookmarkEnd w:id="0"/>
+          <w:r>
+            <w:t>s</w:t>
           </w:r>
         </w:p>
         <w:p>
@@ -208,7 +67,7 @@
             <w:rPr>
               <w:rFonts w:eastAsiaTheme="minorEastAsia"/>
               <w:noProof/>
-              <w:lang w:eastAsia="zh-CN"/>
+              <w:lang w:eastAsia="en-GB"/>
             </w:rPr>
           </w:pPr>
           <w:r>
@@ -220,7 +79,7 @@
           <w:r>
             <w:fldChar w:fldCharType="separate"/>
           </w:r>
-          <w:hyperlink w:anchor="_Toc474228366" w:history="1">
+          <w:hyperlink w:anchor="_Toc475066077" w:history="1">
             <w:r>
               <w:rPr>
                 <w:rStyle w:val="Hyperlink"/>
@@ -247,7 +106,7 @@
                 <w:noProof/>
                 <w:webHidden/>
               </w:rPr>
-              <w:instrText xml:space="preserve"> PAGEREF _Toc474228366 \h </w:instrText>
+              <w:instrText xml:space="preserve"> PAGEREF _Toc475066077 \h </w:instrText>
             </w:r>
             <w:r>
               <w:rPr>
@@ -267,7 +126,7 @@
                 <w:noProof/>
                 <w:webHidden/>
               </w:rPr>
-              <w:t>1</w:t>
+              <w:t>2</w:t>
             </w:r>
             <w:r>
               <w:rPr>
@@ -287,10 +146,10 @@
             <w:rPr>
               <w:rFonts w:eastAsiaTheme="minorEastAsia"/>
               <w:noProof/>
-              <w:lang w:eastAsia="zh-CN"/>
+              <w:lang w:eastAsia="en-GB"/>
             </w:rPr>
           </w:pPr>
-          <w:hyperlink w:anchor="_Toc474228367" w:history="1">
+          <w:hyperlink w:anchor="_Toc475066078" w:history="1">
             <w:r>
               <w:rPr>
                 <w:rStyle w:val="Hyperlink"/>
@@ -317,7 +176,7 @@
                 <w:noProof/>
                 <w:webHidden/>
               </w:rPr>
-              <w:instrText xml:space="preserve"> PAGEREF _Toc474228367 \h </w:instrText>
+              <w:instrText xml:space="preserve"> PAGEREF _Toc475066078 \h </w:instrText>
             </w:r>
             <w:r>
               <w:rPr>
@@ -357,10 +216,10 @@
             <w:rPr>
               <w:rFonts w:eastAsiaTheme="minorEastAsia"/>
               <w:noProof/>
-              <w:lang w:eastAsia="zh-CN"/>
+              <w:lang w:eastAsia="en-GB"/>
             </w:rPr>
           </w:pPr>
-          <w:hyperlink w:anchor="_Toc474228368" w:history="1">
+          <w:hyperlink w:anchor="_Toc475066079" w:history="1">
             <w:r>
               <w:rPr>
                 <w:rStyle w:val="Hyperlink"/>
@@ -387,7 +246,7 @@
                 <w:noProof/>
                 <w:webHidden/>
               </w:rPr>
-              <w:instrText xml:space="preserve"> PAGEREF _Toc474228368 \h </w:instrText>
+              <w:instrText xml:space="preserve"> PAGEREF _Toc475066079 \h </w:instrText>
             </w:r>
             <w:r>
               <w:rPr>
@@ -427,10 +286,10 @@
             <w:rPr>
               <w:rFonts w:eastAsiaTheme="minorEastAsia"/>
               <w:noProof/>
-              <w:lang w:eastAsia="zh-CN"/>
+              <w:lang w:eastAsia="en-GB"/>
             </w:rPr>
           </w:pPr>
-          <w:hyperlink w:anchor="_Toc474228369" w:history="1">
+          <w:hyperlink w:anchor="_Toc475066080" w:history="1">
             <w:r>
               <w:rPr>
                 <w:rStyle w:val="Hyperlink"/>
@@ -457,7 +316,7 @@
                 <w:noProof/>
                 <w:webHidden/>
               </w:rPr>
-              <w:instrText xml:space="preserve"> PAGEREF _Toc474228369 \h </w:instrText>
+              <w:instrText xml:space="preserve"> PAGEREF _Toc475066080 \h </w:instrText>
             </w:r>
             <w:r>
               <w:rPr>
@@ -497,10 +356,10 @@
             <w:rPr>
               <w:rFonts w:eastAsiaTheme="minorEastAsia"/>
               <w:noProof/>
-              <w:lang w:eastAsia="zh-CN"/>
+              <w:lang w:eastAsia="en-GB"/>
             </w:rPr>
           </w:pPr>
-          <w:hyperlink w:anchor="_Toc474228370" w:history="1">
+          <w:hyperlink w:anchor="_Toc475066081" w:history="1">
             <w:r>
               <w:rPr>
                 <w:rStyle w:val="Hyperlink"/>
@@ -528,7 +387,7 @@
                 <w:noProof/>
                 <w:webHidden/>
               </w:rPr>
-              <w:instrText xml:space="preserve"> PAGEREF _Toc474228370 \h </w:instrText>
+              <w:instrText xml:space="preserve"> PAGEREF _Toc475066081 \h </w:instrText>
             </w:r>
             <w:r>
               <w:rPr>
@@ -568,10 +427,10 @@
             <w:rPr>
               <w:rFonts w:eastAsiaTheme="minorEastAsia"/>
               <w:noProof/>
-              <w:lang w:eastAsia="zh-CN"/>
+              <w:lang w:eastAsia="en-GB"/>
             </w:rPr>
           </w:pPr>
-          <w:hyperlink w:anchor="_Toc474228371" w:history="1">
+          <w:hyperlink w:anchor="_Toc475066082" w:history="1">
             <w:r>
               <w:rPr>
                 <w:rStyle w:val="Hyperlink"/>
@@ -598,7 +457,7 @@
                 <w:noProof/>
                 <w:webHidden/>
               </w:rPr>
-              <w:instrText xml:space="preserve"> PAGEREF _Toc474228371 \h </w:instrText>
+              <w:instrText xml:space="preserve"> PAGEREF _Toc475066082 \h </w:instrText>
             </w:r>
             <w:r>
               <w:rPr>
@@ -618,7 +477,7 @@
                 <w:noProof/>
                 <w:webHidden/>
               </w:rPr>
-              <w:t>2</w:t>
+              <w:t>3</w:t>
             </w:r>
             <w:r>
               <w:rPr>
@@ -638,10 +497,10 @@
             <w:rPr>
               <w:rFonts w:eastAsiaTheme="minorEastAsia"/>
               <w:noProof/>
-              <w:lang w:eastAsia="zh-CN"/>
+              <w:lang w:eastAsia="en-GB"/>
             </w:rPr>
           </w:pPr>
-          <w:hyperlink w:anchor="_Toc474228372" w:history="1">
+          <w:hyperlink w:anchor="_Toc475066083" w:history="1">
             <w:r>
               <w:rPr>
                 <w:rStyle w:val="Hyperlink"/>
@@ -649,8 +508,6 @@
               </w:rPr>
               <w:t>Nexus Reader</w:t>
             </w:r>
-            <w:bookmarkStart w:id="0" w:name="_GoBack"/>
-            <w:bookmarkEnd w:id="0"/>
             <w:r>
               <w:rPr>
                 <w:noProof/>
@@ -670,7 +527,7 @@
                 <w:noProof/>
                 <w:webHidden/>
               </w:rPr>
-              <w:instrText xml:space="preserve"> PAGEREF _Toc474228372 \h </w:instrText>
+              <w:instrText xml:space="preserve"> PAGEREF _Toc475066083 \h </w:instrText>
             </w:r>
             <w:r>
               <w:rPr>
@@ -710,10 +567,10 @@
             <w:rPr>
               <w:rFonts w:eastAsiaTheme="minorEastAsia"/>
               <w:noProof/>
-              <w:lang w:eastAsia="zh-CN"/>
+              <w:lang w:eastAsia="en-GB"/>
             </w:rPr>
           </w:pPr>
-          <w:hyperlink w:anchor="_Toc474228373" w:history="1">
+          <w:hyperlink w:anchor="_Toc475066084" w:history="1">
             <w:r>
               <w:rPr>
                 <w:rStyle w:val="Hyperlink"/>
@@ -740,7 +597,7 @@
                 <w:noProof/>
                 <w:webHidden/>
               </w:rPr>
-              <w:instrText xml:space="preserve"> PAGEREF _Toc474228373 \h </w:instrText>
+              <w:instrText xml:space="preserve"> PAGEREF _Toc475066084 \h </w:instrText>
             </w:r>
             <w:r>
               <w:rPr>
@@ -780,10 +637,10 @@
             <w:rPr>
               <w:rFonts w:eastAsiaTheme="minorEastAsia"/>
               <w:noProof/>
-              <w:lang w:eastAsia="zh-CN"/>
+              <w:lang w:eastAsia="en-GB"/>
             </w:rPr>
           </w:pPr>
-          <w:hyperlink w:anchor="_Toc474228374" w:history="1">
+          <w:hyperlink w:anchor="_Toc475066085" w:history="1">
             <w:r>
               <w:rPr>
                 <w:rStyle w:val="Hyperlink"/>
@@ -810,7 +667,7 @@
                 <w:noProof/>
                 <w:webHidden/>
               </w:rPr>
-              <w:instrText xml:space="preserve"> PAGEREF _Toc474228374 \h </w:instrText>
+              <w:instrText xml:space="preserve"> PAGEREF _Toc475066085 \h </w:instrText>
             </w:r>
             <w:r>
               <w:rPr>
@@ -850,10 +707,10 @@
             <w:rPr>
               <w:rFonts w:eastAsiaTheme="minorEastAsia"/>
               <w:noProof/>
-              <w:lang w:eastAsia="zh-CN"/>
+              <w:lang w:eastAsia="en-GB"/>
             </w:rPr>
           </w:pPr>
-          <w:hyperlink w:anchor="_Toc474228375" w:history="1">
+          <w:hyperlink w:anchor="_Toc475066086" w:history="1">
             <w:r>
               <w:rPr>
                 <w:rStyle w:val="Hyperlink"/>
@@ -880,7 +737,7 @@
                 <w:noProof/>
                 <w:webHidden/>
               </w:rPr>
-              <w:instrText xml:space="preserve"> PAGEREF _Toc474228375 \h </w:instrText>
+              <w:instrText xml:space="preserve"> PAGEREF _Toc475066086 \h </w:instrText>
             </w:r>
             <w:r>
               <w:rPr>
@@ -920,10 +777,10 @@
             <w:rPr>
               <w:rFonts w:eastAsiaTheme="minorEastAsia"/>
               <w:noProof/>
-              <w:lang w:eastAsia="zh-CN"/>
+              <w:lang w:eastAsia="en-GB"/>
             </w:rPr>
           </w:pPr>
-          <w:hyperlink w:anchor="_Toc474228376" w:history="1">
+          <w:hyperlink w:anchor="_Toc475066087" w:history="1">
             <w:r>
               <w:rPr>
                 <w:rStyle w:val="Hyperlink"/>
@@ -950,7 +807,7 @@
                 <w:noProof/>
                 <w:webHidden/>
               </w:rPr>
-              <w:instrText xml:space="preserve"> PAGEREF _Toc474228376 \h </w:instrText>
+              <w:instrText xml:space="preserve"> PAGEREF _Toc475066087 \h </w:instrText>
             </w:r>
             <w:r>
               <w:rPr>
@@ -970,287 +827,7 @@
                 <w:noProof/>
                 <w:webHidden/>
               </w:rPr>
-              <w:t>3</w:t>
-            </w:r>
-            <w:r>
-              <w:rPr>
-                <w:noProof/>
-                <w:webHidden/>
-              </w:rPr>
-              <w:fldChar w:fldCharType="end"/>
-            </w:r>
-          </w:hyperlink>
-        </w:p>
-        <w:p>
-          <w:pPr>
-            <w:pStyle w:val="TOC1"/>
-            <w:tabs>
-              <w:tab w:val="right" w:leader="dot" w:pos="9016"/>
-            </w:tabs>
-            <w:rPr>
-              <w:rFonts w:eastAsiaTheme="minorEastAsia"/>
-              <w:noProof/>
-              <w:lang w:eastAsia="zh-CN"/>
-            </w:rPr>
-          </w:pPr>
-          <w:hyperlink w:anchor="_Toc474228377" w:history="1">
-            <w:r>
-              <w:rPr>
-                <w:rStyle w:val="Hyperlink"/>
-                <w:noProof/>
-              </w:rPr>
-              <w:t>Reconstruction</w:t>
-            </w:r>
-            <w:r>
-              <w:rPr>
-                <w:noProof/>
-                <w:webHidden/>
-              </w:rPr>
-              <w:tab/>
-            </w:r>
-            <w:r>
-              <w:rPr>
-                <w:noProof/>
-                <w:webHidden/>
-              </w:rPr>
-              <w:fldChar w:fldCharType="begin"/>
-            </w:r>
-            <w:r>
-              <w:rPr>
-                <w:noProof/>
-                <w:webHidden/>
-              </w:rPr>
-              <w:instrText xml:space="preserve"> PAGEREF _Toc474228377 \h </w:instrText>
-            </w:r>
-            <w:r>
-              <w:rPr>
-                <w:noProof/>
-                <w:webHidden/>
-              </w:rPr>
-            </w:r>
-            <w:r>
-              <w:rPr>
-                <w:noProof/>
-                <w:webHidden/>
-              </w:rPr>
-              <w:fldChar w:fldCharType="separate"/>
-            </w:r>
-            <w:r>
-              <w:rPr>
-                <w:noProof/>
-                <w:webHidden/>
-              </w:rPr>
               <w:t>4</w:t>
-            </w:r>
-            <w:r>
-              <w:rPr>
-                <w:noProof/>
-                <w:webHidden/>
-              </w:rPr>
-              <w:fldChar w:fldCharType="end"/>
-            </w:r>
-          </w:hyperlink>
-        </w:p>
-        <w:p>
-          <w:pPr>
-            <w:pStyle w:val="TOC1"/>
-            <w:tabs>
-              <w:tab w:val="right" w:leader="dot" w:pos="9016"/>
-            </w:tabs>
-            <w:rPr>
-              <w:rFonts w:eastAsiaTheme="minorEastAsia"/>
-              <w:noProof/>
-              <w:lang w:eastAsia="zh-CN"/>
-            </w:rPr>
-          </w:pPr>
-          <w:hyperlink w:anchor="_Toc474228378" w:history="1">
-            <w:r>
-              <w:rPr>
-                <w:rStyle w:val="Hyperlink"/>
-                <w:noProof/>
-              </w:rPr>
-              <w:t>Comments</w:t>
-            </w:r>
-            <w:r>
-              <w:rPr>
-                <w:noProof/>
-                <w:webHidden/>
-              </w:rPr>
-              <w:tab/>
-            </w:r>
-            <w:r>
-              <w:rPr>
-                <w:noProof/>
-                <w:webHidden/>
-              </w:rPr>
-              <w:fldChar w:fldCharType="begin"/>
-            </w:r>
-            <w:r>
-              <w:rPr>
-                <w:noProof/>
-                <w:webHidden/>
-              </w:rPr>
-              <w:instrText xml:space="preserve"> PAGEREF _Toc474228378 \h </w:instrText>
-            </w:r>
-            <w:r>
-              <w:rPr>
-                <w:noProof/>
-                <w:webHidden/>
-              </w:rPr>
-            </w:r>
-            <w:r>
-              <w:rPr>
-                <w:noProof/>
-                <w:webHidden/>
-              </w:rPr>
-              <w:fldChar w:fldCharType="separate"/>
-            </w:r>
-            <w:r>
-              <w:rPr>
-                <w:noProof/>
-                <w:webHidden/>
-              </w:rPr>
-              <w:t>4</w:t>
-            </w:r>
-            <w:r>
-              <w:rPr>
-                <w:noProof/>
-                <w:webHidden/>
-              </w:rPr>
-              <w:fldChar w:fldCharType="end"/>
-            </w:r>
-          </w:hyperlink>
-        </w:p>
-        <w:p>
-          <w:pPr>
-            <w:pStyle w:val="TOC2"/>
-            <w:tabs>
-              <w:tab w:val="right" w:leader="dot" w:pos="9016"/>
-            </w:tabs>
-            <w:rPr>
-              <w:rFonts w:eastAsiaTheme="minorEastAsia"/>
-              <w:noProof/>
-              <w:lang w:eastAsia="zh-CN"/>
-            </w:rPr>
-          </w:pPr>
-          <w:hyperlink w:anchor="_Toc474228379" w:history="1">
-            <w:r>
-              <w:rPr>
-                <w:rStyle w:val="Hyperlink"/>
-                <w:noProof/>
-              </w:rPr>
-              <w:t>Avizo Plugin</w:t>
-            </w:r>
-            <w:r>
-              <w:rPr>
-                <w:noProof/>
-                <w:webHidden/>
-              </w:rPr>
-              <w:tab/>
-            </w:r>
-            <w:r>
-              <w:rPr>
-                <w:noProof/>
-                <w:webHidden/>
-              </w:rPr>
-              <w:fldChar w:fldCharType="begin"/>
-            </w:r>
-            <w:r>
-              <w:rPr>
-                <w:noProof/>
-                <w:webHidden/>
-              </w:rPr>
-              <w:instrText xml:space="preserve"> PAGEREF _Toc474228379 \h </w:instrText>
-            </w:r>
-            <w:r>
-              <w:rPr>
-                <w:noProof/>
-                <w:webHidden/>
-              </w:rPr>
-            </w:r>
-            <w:r>
-              <w:rPr>
-                <w:noProof/>
-                <w:webHidden/>
-              </w:rPr>
-              <w:fldChar w:fldCharType="separate"/>
-            </w:r>
-            <w:r>
-              <w:rPr>
-                <w:noProof/>
-                <w:webHidden/>
-              </w:rPr>
-              <w:t>4</w:t>
-            </w:r>
-            <w:r>
-              <w:rPr>
-                <w:noProof/>
-                <w:webHidden/>
-              </w:rPr>
-              <w:fldChar w:fldCharType="end"/>
-            </w:r>
-          </w:hyperlink>
-        </w:p>
-        <w:p>
-          <w:pPr>
-            <w:pStyle w:val="TOC2"/>
-            <w:tabs>
-              <w:tab w:val="right" w:leader="dot" w:pos="9016"/>
-            </w:tabs>
-            <w:rPr>
-              <w:rFonts w:eastAsiaTheme="minorEastAsia"/>
-              <w:noProof/>
-              <w:lang w:eastAsia="zh-CN"/>
-            </w:rPr>
-          </w:pPr>
-          <w:hyperlink w:anchor="_Toc474228380" w:history="1">
-            <w:r>
-              <w:rPr>
-                <w:rStyle w:val="Hyperlink"/>
-                <w:noProof/>
-              </w:rPr>
-              <w:t>Documentation</w:t>
-            </w:r>
-            <w:r>
-              <w:rPr>
-                <w:noProof/>
-                <w:webHidden/>
-              </w:rPr>
-              <w:tab/>
-            </w:r>
-            <w:r>
-              <w:rPr>
-                <w:noProof/>
-                <w:webHidden/>
-              </w:rPr>
-              <w:fldChar w:fldCharType="begin"/>
-            </w:r>
-            <w:r>
-              <w:rPr>
-                <w:noProof/>
-                <w:webHidden/>
-              </w:rPr>
-              <w:instrText xml:space="preserve"> PAGEREF _Toc474228380 \h </w:instrText>
-            </w:r>
-            <w:r>
-              <w:rPr>
-                <w:noProof/>
-                <w:webHidden/>
-              </w:rPr>
-            </w:r>
-            <w:r>
-              <w:rPr>
-                <w:noProof/>
-                <w:webHidden/>
-              </w:rPr>
-              <w:fldChar w:fldCharType="separate"/>
-            </w:r>
-            <w:r>
-              <w:rPr>
-                <w:noProof/>
-                <w:webHidden/>
-              </w:rPr>
-              <w:t>5</w:t>
             </w:r>
             <w:r>
               <w:rPr>
@@ -1274,12 +851,23 @@
       </w:sdtContent>
     </w:sdt>
     <w:p/>
+    <w:p/>
+    <w:p/>
+    <w:p/>
+    <w:p/>
+    <w:p/>
+    <w:p/>
+    <w:p/>
+    <w:p/>
+    <w:p/>
+    <w:p/>
     <w:p>
       <w:pPr>
         <w:pStyle w:val="Heading1"/>
       </w:pPr>
-      <w:bookmarkStart w:id="1" w:name="_Toc474228366"/>
-      <w:r>
+      <w:bookmarkStart w:id="1" w:name="_Toc475066077"/>
+      <w:r>
+        <w:lastRenderedPageBreak/>
         <w:t>Introduction</w:t>
       </w:r>
       <w:bookmarkEnd w:id="1"/>
@@ -1294,32 +882,15 @@
       </w:r>
       <w:proofErr w:type="spellEnd"/>
       <w:r>
-        <w:t xml:space="preserve">, </w:t>
-      </w:r>
-      <w:proofErr w:type="spellStart"/>
-      <w:r>
-        <w:t>Paraview</w:t>
-      </w:r>
-      <w:proofErr w:type="spellEnd"/>
-      <w:r>
-        <w:t xml:space="preserve"> and </w:t>
-      </w:r>
-      <w:proofErr w:type="spellStart"/>
-      <w:r>
-        <w:t>ImageJ</w:t>
-      </w:r>
-      <w:proofErr w:type="spellEnd"/>
-      <w:r>
-        <w:t>. This document describes the algorithms in general and then describes how to install and use the quantification algorithms in these data analysis applications.</w:t>
+        <w:t>, Paraview and ImageJ. This document describes the algorithms in general and then describes how to install and use the quantification algorithms in these data analysis applications.</w:t>
       </w:r>
     </w:p>
     <w:p>
       <w:pPr>
         <w:pStyle w:val="Heading1"/>
       </w:pPr>
-      <w:bookmarkStart w:id="2" w:name="_Toc474228367"/>
-      <w:r>
-        <w:lastRenderedPageBreak/>
+      <w:bookmarkStart w:id="2" w:name="_Toc475066078"/>
+      <w:r>
         <w:t>Nexus Reader</w:t>
       </w:r>
       <w:bookmarkEnd w:id="2"/>
@@ -1363,7 +934,7 @@
       <w:pPr>
         <w:pStyle w:val="Heading1"/>
       </w:pPr>
-      <w:bookmarkStart w:id="3" w:name="_Toc474228368"/>
+      <w:bookmarkStart w:id="3" w:name="_Toc475066079"/>
       <w:r>
         <w:t>Algorithms</w:t>
       </w:r>
@@ -1378,7 +949,7 @@
       <w:pPr>
         <w:pStyle w:val="Heading1"/>
       </w:pPr>
-      <w:bookmarkStart w:id="4" w:name="_Toc474228369"/>
+      <w:bookmarkStart w:id="4" w:name="_Toc475066080"/>
       <w:r>
         <w:t>Accessible Volume</w:t>
       </w:r>
@@ -1410,7 +981,7 @@
         </w:rPr>
         <w:t>(</w:t>
       </w:r>
-      <w:hyperlink r:id="rId6" w:tgtFrame="doilink" w:history="1">
+      <w:hyperlink r:id="rId7" w:tgtFrame="doilink" w:history="1">
         <w:r>
           <w:rPr>
             <w:rStyle w:val="Hyperlink"/>
@@ -1441,7 +1012,7 @@
           <w:shd w:val="clear" w:color="auto" w:fill="FFFFFF"/>
         </w:rPr>
       </w:pPr>
-      <w:bookmarkStart w:id="5" w:name="_Toc474228370"/>
+      <w:bookmarkStart w:id="5" w:name="_Toc475066081"/>
       <w:r>
         <w:rPr>
           <w:shd w:val="clear" w:color="auto" w:fill="FFFFFF"/>
@@ -1644,7 +1215,7 @@
       <w:r>
         <w:t xml:space="preserve"> G, Jones JR. DOI: </w:t>
       </w:r>
-      <w:hyperlink r:id="rId7" w:history="1">
+      <w:hyperlink r:id="rId8" w:history="1">
         <w:r>
           <w:rPr>
             <w:rStyle w:val="Hyperlink"/>
@@ -1667,13 +1238,14 @@
           <w:bCs/>
         </w:rPr>
       </w:pPr>
-      <w:bookmarkStart w:id="6" w:name="_Toc474228371"/>
+      <w:bookmarkStart w:id="6" w:name="_Toc475066082"/>
       <w:r>
         <w:rPr>
           <w:rStyle w:val="Strong"/>
           <w:b/>
           <w:bCs/>
         </w:rPr>
+        <w:lastRenderedPageBreak/>
         <w:t>Particle Tracking</w:t>
       </w:r>
       <w:bookmarkEnd w:id="6"/>
@@ -1693,7 +1265,6 @@
     </w:p>
     <w:p>
       <w:r>
-        <w:lastRenderedPageBreak/>
         <w:t xml:space="preserve">This algorithm is originally written by </w:t>
       </w:r>
       <w:proofErr w:type="spellStart"/>
@@ -1709,7 +1280,7 @@
       <w:pPr>
         <w:pStyle w:val="Heading1"/>
       </w:pPr>
-      <w:bookmarkStart w:id="7" w:name="_Toc474228372"/>
+      <w:bookmarkStart w:id="7" w:name="_Toc475066083"/>
       <w:r>
         <w:t>Nexus Reader</w:t>
       </w:r>
@@ -1725,30 +1296,14 @@
       </w:r>
       <w:proofErr w:type="spellEnd"/>
       <w:r>
-        <w:t xml:space="preserve">, </w:t>
-      </w:r>
-      <w:proofErr w:type="spellStart"/>
-      <w:r>
-        <w:t>ImageJ</w:t>
-      </w:r>
-      <w:proofErr w:type="spellEnd"/>
-      <w:r>
-        <w:t xml:space="preserve"> and </w:t>
-      </w:r>
-      <w:proofErr w:type="spellStart"/>
-      <w:r>
-        <w:t>Paraview</w:t>
-      </w:r>
-      <w:proofErr w:type="spellEnd"/>
-      <w:r>
-        <w:t>. The module also provides option to select a dataset and subset of this dataset can be loaded into applications.</w:t>
+        <w:t>, ImageJ and Paraview. The module also provides option to select a dataset and subset of this dataset can be loaded into applications.</w:t>
       </w:r>
     </w:p>
     <w:p>
       <w:pPr>
         <w:pStyle w:val="Heading1"/>
       </w:pPr>
-      <w:bookmarkStart w:id="8" w:name="_Toc474228373"/>
+      <w:bookmarkStart w:id="8" w:name="_Toc475066084"/>
       <w:r>
         <w:t>Installation</w:t>
       </w:r>
@@ -1758,7 +1313,7 @@
       <w:pPr>
         <w:pStyle w:val="Heading2"/>
       </w:pPr>
-      <w:bookmarkStart w:id="9" w:name="_Toc474228374"/>
+      <w:bookmarkStart w:id="9" w:name="_Toc475066085"/>
       <w:proofErr w:type="spellStart"/>
       <w:r>
         <w:t>Avizo</w:t>
@@ -1781,7 +1336,7 @@
       <w:r>
         <w:t xml:space="preserve"> plugin for the quantification algorithms at </w:t>
       </w:r>
-      <w:hyperlink r:id="rId8" w:history="1">
+      <w:hyperlink r:id="rId9" w:history="1">
         <w:r>
           <w:rPr>
             <w:rStyle w:val="Hyperlink"/>
@@ -1866,18 +1421,13 @@
         <w:t xml:space="preserve">: </w:t>
       </w:r>
       <w:r>
-        <w:t xml:space="preserve">On OSX download the file </w:t>
-      </w:r>
-      <w:proofErr w:type="gramStart"/>
-      <w:r>
-        <w:t>with .</w:t>
+        <w:t>On OSX download the file with .</w:t>
       </w:r>
       <w:proofErr w:type="spellStart"/>
       <w:r>
         <w:t>pkg</w:t>
       </w:r>
       <w:proofErr w:type="spellEnd"/>
-      <w:proofErr w:type="gramEnd"/>
       <w:r>
         <w:t xml:space="preserve"> extension from the link above. Run the installer and it will install the files in the </w:t>
       </w:r>
@@ -1921,15 +1471,7 @@
       </w:r>
       <w:proofErr w:type="spellEnd"/>
       <w:r>
-        <w:t xml:space="preserve"> 6.x version. Download </w:t>
-      </w:r>
-      <w:proofErr w:type="gramStart"/>
-      <w:r>
-        <w:t>the .</w:t>
-      </w:r>
-      <w:proofErr w:type="gramEnd"/>
-      <w:r>
-        <w:t xml:space="preserve">tar.gz file and extract the contents in the root directory of the </w:t>
+        <w:t xml:space="preserve"> 6.x version. Download the .tar.gz file and extract the contents in the root directory of the </w:t>
       </w:r>
       <w:proofErr w:type="spellStart"/>
       <w:r>
@@ -1952,14 +1494,9 @@
       <w:pPr>
         <w:pStyle w:val="Heading2"/>
       </w:pPr>
-      <w:bookmarkStart w:id="10" w:name="_Toc474228375"/>
-      <w:proofErr w:type="spellStart"/>
-      <w:r>
-        <w:t>ImageJ</w:t>
-      </w:r>
-      <w:proofErr w:type="spellEnd"/>
-      <w:r>
-        <w:t xml:space="preserve"> Plugi</w:t>
+      <w:bookmarkStart w:id="10" w:name="_Toc475066086"/>
+      <w:r>
+        <w:t>ImageJ Plugi</w:t>
       </w:r>
       <w:r>
         <w:t>n</w:t>
@@ -1973,17 +1510,9 @@
         </w:rPr>
       </w:pPr>
       <w:r>
-        <w:t xml:space="preserve">Download the latest version of the </w:t>
-      </w:r>
-      <w:proofErr w:type="spellStart"/>
-      <w:r>
-        <w:t>ImageJ</w:t>
-      </w:r>
-      <w:proofErr w:type="spellEnd"/>
-      <w:r>
-        <w:t xml:space="preserve"> plugin for the quantification algorithms at </w:t>
-      </w:r>
-      <w:hyperlink r:id="rId9" w:history="1">
+        <w:t xml:space="preserve">Download the latest version of the ImageJ plugin for the quantification algorithms at </w:t>
+      </w:r>
+      <w:hyperlink r:id="rId10" w:history="1">
         <w:r>
           <w:rPr>
             <w:rStyle w:val="Hyperlink"/>
@@ -2015,15 +1544,7 @@
       </w:r>
       <w:proofErr w:type="spellEnd"/>
       <w:r>
-        <w:t xml:space="preserve"> </w:t>
-      </w:r>
-      <w:proofErr w:type="spellStart"/>
-      <w:r>
-        <w:t>ImageJ</w:t>
-      </w:r>
-      <w:proofErr w:type="spellEnd"/>
-      <w:r>
-        <w:t xml:space="preserve"> Plugin (v xx).</w:t>
+        <w:t xml:space="preserve"> ImageJ Plugin (v xx).</w:t>
       </w:r>
       <w:proofErr w:type="gramStart"/>
       <w:r>
@@ -2031,15 +1552,7 @@
       </w:r>
       <w:proofErr w:type="gramEnd"/>
       <w:r>
-        <w:t xml:space="preserve"> When you run the installer it will ask you to pick the location where </w:t>
-      </w:r>
-      <w:proofErr w:type="spellStart"/>
-      <w:r>
-        <w:t>ImageJ</w:t>
-      </w:r>
-      <w:proofErr w:type="spellEnd"/>
-      <w:r>
-        <w:t xml:space="preserve"> is installed and follow the instructions. It is currently tested on 1.50i.</w:t>
+        <w:t xml:space="preserve"> When you run the installer it will ask you to pick the location where ImageJ is installed and follow the instructions. It is currently tested on 1.50i.</w:t>
       </w:r>
     </w:p>
     <w:p>
@@ -2106,30 +1619,18 @@
       <w:pPr>
         <w:pStyle w:val="Heading2"/>
       </w:pPr>
-      <w:bookmarkStart w:id="11" w:name="_Toc474228376"/>
-      <w:proofErr w:type="spellStart"/>
-      <w:r>
-        <w:t>Paraview</w:t>
-      </w:r>
-      <w:proofErr w:type="spellEnd"/>
-      <w:r>
-        <w:t xml:space="preserve"> Plugin</w:t>
+      <w:bookmarkStart w:id="11" w:name="_Toc475066087"/>
+      <w:r>
+        <w:lastRenderedPageBreak/>
+        <w:t>Paraview Plugin</w:t>
       </w:r>
       <w:bookmarkEnd w:id="11"/>
     </w:p>
     <w:p>
       <w:r>
-        <w:t xml:space="preserve">Download the latest version of the </w:t>
-      </w:r>
-      <w:proofErr w:type="spellStart"/>
-      <w:r>
-        <w:t>Paraview</w:t>
-      </w:r>
-      <w:proofErr w:type="spellEnd"/>
-      <w:r>
-        <w:t xml:space="preserve"> plugin for the quantification algorithms at </w:t>
-      </w:r>
-      <w:hyperlink r:id="rId10" w:history="1">
+        <w:t xml:space="preserve">Download the latest version of the Paraview plugin for the quantification algorithms at </w:t>
+      </w:r>
+      <w:hyperlink r:id="rId11" w:history="1">
         <w:r>
           <w:rPr>
             <w:rStyle w:val="Hyperlink"/>
@@ -2169,7 +1670,6 @@
         <w:rPr>
           <w:b/>
         </w:rPr>
-        <w:lastRenderedPageBreak/>
         <w:t>Windows:</w:t>
       </w:r>
       <w:r>
@@ -2187,15 +1687,7 @@
       </w:r>
       <w:proofErr w:type="spellEnd"/>
       <w:r>
-        <w:t xml:space="preserve"> </w:t>
-      </w:r>
-      <w:proofErr w:type="spellStart"/>
-      <w:r>
-        <w:t>Paraview</w:t>
-      </w:r>
-      <w:proofErr w:type="spellEnd"/>
-      <w:r>
-        <w:t xml:space="preserve"> Plugin (v xx).exe. when you run the installer it will ask you to pick the location where </w:t>
+        <w:t xml:space="preserve"> Paraview Plugin (v xx).exe. when you run the installer it will ask you to pick the location where </w:t>
       </w:r>
       <w:proofErr w:type="spellStart"/>
       <w:r>
@@ -2274,620 +1766,7 @@
         <w:t xml:space="preserve"> available but source code is compatible.</w:t>
       </w:r>
     </w:p>
-    <w:p>
-      <w:pPr>
-        <w:pStyle w:val="NoSpacing"/>
-        <w:rPr>
-          <w:b/>
-        </w:rPr>
-      </w:pPr>
-    </w:p>
-    <w:p>
-      <w:pPr>
-        <w:pStyle w:val="Heading1"/>
-      </w:pPr>
-      <w:bookmarkStart w:id="12" w:name="_Toc474228377"/>
-      <w:r>
-        <w:t>Reconstruction</w:t>
-      </w:r>
-      <w:bookmarkEnd w:id="12"/>
-      <w:r>
-        <w:t xml:space="preserve"> </w:t>
-      </w:r>
-    </w:p>
     <w:p/>
-    <w:p/>
-    <w:p>
-      <w:pPr>
-        <w:pStyle w:val="Heading1"/>
-      </w:pPr>
-      <w:bookmarkStart w:id="13" w:name="_Toc474228378"/>
-      <w:r>
-        <w:t>Co</w:t>
-      </w:r>
-      <w:r>
-        <w:t>m</w:t>
-      </w:r>
-      <w:r>
-        <w:t>ments</w:t>
-      </w:r>
-      <w:bookmarkEnd w:id="13"/>
-    </w:p>
-    <w:p/>
-    <w:p>
-      <w:pPr>
-        <w:pStyle w:val="Heading2"/>
-      </w:pPr>
-      <w:bookmarkStart w:id="14" w:name="_Toc474228379"/>
-      <w:proofErr w:type="spellStart"/>
-      <w:r>
-        <w:t>Avizo</w:t>
-      </w:r>
-      <w:proofErr w:type="spellEnd"/>
-      <w:r>
-        <w:t xml:space="preserve"> Plugin</w:t>
-      </w:r>
-      <w:bookmarkEnd w:id="14"/>
-    </w:p>
-    <w:p>
-      <w:pPr>
-        <w:pStyle w:val="ListParagraph"/>
-        <w:numPr>
-          <w:ilvl w:val="0"/>
-          <w:numId w:val="13"/>
-        </w:numPr>
-      </w:pPr>
-      <w:r>
-        <w:t xml:space="preserve">[Archive it] </w:t>
-      </w:r>
-      <w:r>
-        <w:t xml:space="preserve">Archive old versions and only make available the latest </w:t>
-      </w:r>
-      <w:proofErr w:type="spellStart"/>
-      <w:r>
-        <w:t>Avizo</w:t>
-      </w:r>
-      <w:proofErr w:type="spellEnd"/>
-      <w:r>
-        <w:t xml:space="preserve"> plugin </w:t>
-      </w:r>
-    </w:p>
-    <w:p>
-      <w:hyperlink r:id="rId11" w:history="1">
-        <w:r>
-          <w:rPr>
-            <w:rStyle w:val="Hyperlink"/>
-          </w:rPr>
-          <w:t>http://ccpforge.cse.rl.ac.uk/gf/project/iqa/frs/?action=FrsReleaseBrowse&amp;frs_package_id=224</w:t>
-        </w:r>
-      </w:hyperlink>
-      <w:r>
-        <w:t xml:space="preserve"> </w:t>
-      </w:r>
-    </w:p>
-    <w:p>
-      <w:pPr>
-        <w:pStyle w:val="ListParagraph"/>
-        <w:numPr>
-          <w:ilvl w:val="0"/>
-          <w:numId w:val="13"/>
-        </w:numPr>
-      </w:pPr>
-      <w:r>
-        <w:t xml:space="preserve">[Change it] The message doesn’t make sense </w:t>
-      </w:r>
-    </w:p>
-    <w:p>
-      <w:r>
-        <w:rPr>
-          <w:noProof/>
-          <w:lang w:eastAsia="zh-CN"/>
-        </w:rPr>
-        <w:drawing>
-          <wp:inline distT="0" distB="0" distL="0" distR="0" wp14:anchorId="71857576" wp14:editId="27F81FD0">
-            <wp:extent cx="4754880" cy="3715385"/>
-            <wp:effectExtent l="0" t="0" r="7620" b="0"/>
-            <wp:docPr id="1" name="Picture 1"/>
-            <wp:cNvGraphicFramePr>
-              <a:graphicFrameLocks xmlns:a="http://schemas.openxmlformats.org/drawingml/2006/main" noChangeAspect="1"/>
-            </wp:cNvGraphicFramePr>
-            <a:graphic xmlns:a="http://schemas.openxmlformats.org/drawingml/2006/main">
-              <a:graphicData uri="http://schemas.openxmlformats.org/drawingml/2006/picture">
-                <pic:pic xmlns:pic="http://schemas.openxmlformats.org/drawingml/2006/picture">
-                  <pic:nvPicPr>
-                    <pic:cNvPr id="0" name="Picture 1"/>
-                    <pic:cNvPicPr>
-                      <a:picLocks noChangeAspect="1" noChangeArrowheads="1"/>
-                    </pic:cNvPicPr>
-                  </pic:nvPicPr>
-                  <pic:blipFill>
-                    <a:blip r:embed="rId12">
-                      <a:extLst>
-                        <a:ext uri="{28A0092B-C50C-407E-A947-70E740481C1C}">
-                          <a14:useLocalDpi xmlns:a14="http://schemas.microsoft.com/office/drawing/2010/main" val="0"/>
-                        </a:ext>
-                      </a:extLst>
-                    </a:blip>
-                    <a:srcRect/>
-                    <a:stretch>
-                      <a:fillRect/>
-                    </a:stretch>
-                  </pic:blipFill>
-                  <pic:spPr bwMode="auto">
-                    <a:xfrm>
-                      <a:off x="0" y="0"/>
-                      <a:ext cx="4754880" cy="3715385"/>
-                    </a:xfrm>
-                    <a:prstGeom prst="rect">
-                      <a:avLst/>
-                    </a:prstGeom>
-                    <a:noFill/>
-                    <a:ln>
-                      <a:noFill/>
-                    </a:ln>
-                  </pic:spPr>
-                </pic:pic>
-              </a:graphicData>
-            </a:graphic>
-          </wp:inline>
-        </w:drawing>
-      </w:r>
-    </w:p>
-    <w:p>
-      <w:pPr>
-        <w:pStyle w:val="ListParagraph"/>
-        <w:numPr>
-          <w:ilvl w:val="0"/>
-          <w:numId w:val="13"/>
-        </w:numPr>
-      </w:pPr>
-      <w:proofErr w:type="spellStart"/>
-      <w:r>
-        <w:t>Avizo</w:t>
-      </w:r>
-      <w:proofErr w:type="spellEnd"/>
-      <w:r>
-        <w:t xml:space="preserve"> </w:t>
-      </w:r>
-    </w:p>
-    <w:p>
-      <w:r>
-        <w:t>[all</w:t>
-      </w:r>
-      <w:r>
-        <w:t xml:space="preserve">-in-one </w:t>
-      </w:r>
-      <w:r>
-        <w:t>plugin</w:t>
-      </w:r>
-      <w:r>
-        <w:t>]</w:t>
-      </w:r>
-      <w:r>
-        <w:t xml:space="preserve"> Don’t separate </w:t>
-      </w:r>
-      <w:r>
-        <w:t xml:space="preserve">reconstruction, quantification, etc. Just one – </w:t>
-      </w:r>
-      <w:proofErr w:type="spellStart"/>
-      <w:r>
-        <w:t>CCPi</w:t>
-      </w:r>
-      <w:proofErr w:type="spellEnd"/>
-      <w:r>
-        <w:t xml:space="preserve"> </w:t>
-      </w:r>
-      <w:r>
-        <w:t xml:space="preserve">core plugin. </w:t>
-      </w:r>
-    </w:p>
-    <w:p>
-      <w:hyperlink r:id="rId13" w:history="1">
-        <w:proofErr w:type="spellStart"/>
-        <w:r>
-          <w:rPr>
-            <w:rStyle w:val="Hyperlink"/>
-            <w:rFonts w:ascii="Tahoma" w:hAnsi="Tahoma" w:cs="Tahoma"/>
-            <w:color w:val="666666"/>
-            <w:sz w:val="18"/>
-            <w:szCs w:val="18"/>
-            <w:shd w:val="clear" w:color="auto" w:fill="FFFFFF"/>
-          </w:rPr>
-          <w:t>CCPi</w:t>
-        </w:r>
-        <w:proofErr w:type="spellEnd"/>
-        <w:r>
-          <w:rPr>
-            <w:rStyle w:val="Hyperlink"/>
-            <w:rFonts w:ascii="Tahoma" w:hAnsi="Tahoma" w:cs="Tahoma"/>
-            <w:color w:val="666666"/>
-            <w:sz w:val="18"/>
-            <w:szCs w:val="18"/>
-            <w:shd w:val="clear" w:color="auto" w:fill="FFFFFF"/>
-          </w:rPr>
-          <w:t xml:space="preserve"> </w:t>
-        </w:r>
-        <w:proofErr w:type="spellStart"/>
-        <w:r>
-          <w:rPr>
-            <w:rStyle w:val="Hyperlink"/>
-            <w:rFonts w:ascii="Tahoma" w:hAnsi="Tahoma" w:cs="Tahoma"/>
-            <w:color w:val="666666"/>
-            <w:sz w:val="18"/>
-            <w:szCs w:val="18"/>
-            <w:shd w:val="clear" w:color="auto" w:fill="FFFFFF"/>
-          </w:rPr>
-          <w:t>Avizo</w:t>
-        </w:r>
-        <w:proofErr w:type="spellEnd"/>
-        <w:r>
-          <w:rPr>
-            <w:rStyle w:val="Hyperlink"/>
-            <w:rFonts w:ascii="Tahoma" w:hAnsi="Tahoma" w:cs="Tahoma"/>
-            <w:color w:val="666666"/>
-            <w:sz w:val="18"/>
-            <w:szCs w:val="18"/>
-            <w:shd w:val="clear" w:color="auto" w:fill="FFFFFF"/>
-          </w:rPr>
-          <w:t xml:space="preserve"> Pluginv0.7.7.exe</w:t>
-        </w:r>
-      </w:hyperlink>
-      <w:r>
-        <w:t xml:space="preserve">, </w:t>
-      </w:r>
-      <w:proofErr w:type="spellStart"/>
-      <w:r>
-        <w:t>Avizo</w:t>
-      </w:r>
-      <w:proofErr w:type="spellEnd"/>
-      <w:r>
-        <w:t xml:space="preserve"> 9.2</w:t>
-      </w:r>
-    </w:p>
-    <w:p>
-      <w:r>
-        <w:t xml:space="preserve">Why only has </w:t>
-      </w:r>
-      <w:r>
-        <w:t>five algorithms</w:t>
-      </w:r>
-      <w:r>
-        <w:t xml:space="preserve">? </w:t>
-      </w:r>
-    </w:p>
-    <w:p>
-      <w:r>
-        <w:rPr>
-          <w:noProof/>
-          <w:lang w:eastAsia="zh-CN"/>
-        </w:rPr>
-        <w:drawing>
-          <wp:inline distT="0" distB="0" distL="0" distR="0" wp14:anchorId="74E9306C" wp14:editId="30F3927A">
-            <wp:extent cx="5731510" cy="3227705"/>
-            <wp:effectExtent l="0" t="0" r="2540" b="0"/>
-            <wp:docPr id="2" name="Picture 2"/>
-            <wp:cNvGraphicFramePr>
-              <a:graphicFrameLocks xmlns:a="http://schemas.openxmlformats.org/drawingml/2006/main" noChangeAspect="1"/>
-            </wp:cNvGraphicFramePr>
-            <a:graphic xmlns:a="http://schemas.openxmlformats.org/drawingml/2006/main">
-              <a:graphicData uri="http://schemas.openxmlformats.org/drawingml/2006/picture">
-                <pic:pic xmlns:pic="http://schemas.openxmlformats.org/drawingml/2006/picture">
-                  <pic:nvPicPr>
-                    <pic:cNvPr id="1" name=""/>
-                    <pic:cNvPicPr/>
-                  </pic:nvPicPr>
-                  <pic:blipFill>
-                    <a:blip r:embed="rId14"/>
-                    <a:stretch>
-                      <a:fillRect/>
-                    </a:stretch>
-                  </pic:blipFill>
-                  <pic:spPr>
-                    <a:xfrm>
-                      <a:off x="0" y="0"/>
-                      <a:ext cx="5731510" cy="3227705"/>
-                    </a:xfrm>
-                    <a:prstGeom prst="rect">
-                      <a:avLst/>
-                    </a:prstGeom>
-                  </pic:spPr>
-                </pic:pic>
-              </a:graphicData>
-            </a:graphic>
-          </wp:inline>
-        </w:drawing>
-      </w:r>
-    </w:p>
-    <w:p>
-      <w:pPr>
-        <w:pStyle w:val="Heading2"/>
-      </w:pPr>
-      <w:bookmarkStart w:id="15" w:name="_Toc474228380"/>
-      <w:r>
-        <w:t>Documentation</w:t>
-      </w:r>
-      <w:bookmarkEnd w:id="15"/>
-    </w:p>
-    <w:p/>
-    <w:p>
-      <w:pPr>
-        <w:pStyle w:val="ListParagraph"/>
-        <w:numPr>
-          <w:ilvl w:val="0"/>
-          <w:numId w:val="14"/>
-        </w:numPr>
-      </w:pPr>
-      <w:r>
-        <w:t xml:space="preserve">Add a section on </w:t>
-      </w:r>
-      <w:r>
-        <w:t xml:space="preserve">how to </w:t>
-      </w:r>
-      <w:r>
-        <w:t xml:space="preserve">add a new algorithm </w:t>
-      </w:r>
-      <w:r>
-        <w:t xml:space="preserve">to the core </w:t>
-      </w:r>
-      <w:proofErr w:type="spellStart"/>
-      <w:r>
-        <w:t>CCPi</w:t>
-      </w:r>
-      <w:proofErr w:type="spellEnd"/>
-      <w:r>
-        <w:t xml:space="preserve"> toolbox</w:t>
-      </w:r>
-      <w:r>
-        <w:t xml:space="preserve"> – developer guide</w:t>
-      </w:r>
-    </w:p>
-    <w:p>
-      <w:pPr>
-        <w:pStyle w:val="ListParagraph"/>
-        <w:numPr>
-          <w:ilvl w:val="1"/>
-          <w:numId w:val="14"/>
-        </w:numPr>
-      </w:pPr>
-      <w:r>
-        <w:t>Development environment</w:t>
-      </w:r>
-    </w:p>
-    <w:p>
-      <w:pPr>
-        <w:pStyle w:val="ListParagraph"/>
-        <w:numPr>
-          <w:ilvl w:val="1"/>
-          <w:numId w:val="14"/>
-        </w:numPr>
-      </w:pPr>
-      <w:r>
-        <w:t>Library dependency</w:t>
-      </w:r>
-    </w:p>
-    <w:p>
-      <w:pPr>
-        <w:pStyle w:val="ListParagraph"/>
-        <w:numPr>
-          <w:ilvl w:val="1"/>
-          <w:numId w:val="14"/>
-        </w:numPr>
-      </w:pPr>
-      <w:r>
-        <w:t>Compilation environment</w:t>
-      </w:r>
-    </w:p>
-    <w:p>
-      <w:pPr>
-        <w:pStyle w:val="ListParagraph"/>
-        <w:numPr>
-          <w:ilvl w:val="1"/>
-          <w:numId w:val="14"/>
-        </w:numPr>
-      </w:pPr>
-      <w:r>
-        <w:t>Integration guide</w:t>
-      </w:r>
-    </w:p>
-    <w:p>
-      <w:pPr>
-        <w:pStyle w:val="ListParagraph"/>
-        <w:numPr>
-          <w:ilvl w:val="2"/>
-          <w:numId w:val="14"/>
-        </w:numPr>
-      </w:pPr>
-      <w:r>
-        <w:t xml:space="preserve">How to integrate the new code with </w:t>
-      </w:r>
-      <w:proofErr w:type="spellStart"/>
-      <w:proofErr w:type="gramStart"/>
-      <w:r>
-        <w:t>Avizo</w:t>
-      </w:r>
-      <w:proofErr w:type="spellEnd"/>
-      <w:proofErr w:type="gramEnd"/>
-      <w:r>
-        <w:t xml:space="preserve"> </w:t>
-      </w:r>
-    </w:p>
-    <w:p>
-      <w:pPr>
-        <w:pStyle w:val="ListParagraph"/>
-        <w:numPr>
-          <w:ilvl w:val="2"/>
-          <w:numId w:val="14"/>
-        </w:numPr>
-      </w:pPr>
-      <w:r>
-        <w:t xml:space="preserve">How to integrate the new code with </w:t>
-      </w:r>
-      <w:proofErr w:type="spellStart"/>
-      <w:proofErr w:type="gramStart"/>
-      <w:r>
-        <w:t>Paraview</w:t>
-      </w:r>
-      <w:proofErr w:type="spellEnd"/>
-      <w:proofErr w:type="gramEnd"/>
-    </w:p>
-    <w:p>
-      <w:pPr>
-        <w:pStyle w:val="ListParagraph"/>
-        <w:numPr>
-          <w:ilvl w:val="2"/>
-          <w:numId w:val="14"/>
-        </w:numPr>
-      </w:pPr>
-      <w:r>
-        <w:t xml:space="preserve">How to integrate the new code with </w:t>
-      </w:r>
-      <w:proofErr w:type="spellStart"/>
-      <w:proofErr w:type="gramStart"/>
-      <w:r>
-        <w:t>ImageJ</w:t>
-      </w:r>
-      <w:proofErr w:type="spellEnd"/>
-      <w:proofErr w:type="gramEnd"/>
-    </w:p>
-    <w:p>
-      <w:pPr>
-        <w:pStyle w:val="ListParagraph"/>
-        <w:numPr>
-          <w:ilvl w:val="0"/>
-          <w:numId w:val="14"/>
-        </w:numPr>
-      </w:pPr>
-      <w:r>
-        <w:t xml:space="preserve">Add a section on </w:t>
-      </w:r>
-      <w:r>
-        <w:t xml:space="preserve">architecture of </w:t>
-      </w:r>
-      <w:proofErr w:type="spellStart"/>
-      <w:r>
-        <w:t>CCPi</w:t>
-      </w:r>
-      <w:proofErr w:type="spellEnd"/>
-      <w:r>
-        <w:t xml:space="preserve"> toolbox</w:t>
-      </w:r>
-    </w:p>
-    <w:p>
-      <w:pPr>
-        <w:pStyle w:val="ListParagraph"/>
-        <w:numPr>
-          <w:ilvl w:val="0"/>
-          <w:numId w:val="14"/>
-        </w:numPr>
-      </w:pPr>
-      <w:r>
-        <w:t xml:space="preserve">How to compile </w:t>
-      </w:r>
-      <w:proofErr w:type="spellStart"/>
-      <w:r>
-        <w:t>CCPi</w:t>
-      </w:r>
-      <w:proofErr w:type="spellEnd"/>
-      <w:r>
-        <w:t xml:space="preserve"> Toolbox into a standalone library </w:t>
-      </w:r>
-    </w:p>
-    <w:p>
-      <w:pPr>
-        <w:pStyle w:val="ListParagraph"/>
-        <w:numPr>
-          <w:ilvl w:val="0"/>
-          <w:numId w:val="14"/>
-        </w:numPr>
-      </w:pPr>
-      <w:r>
-        <w:t xml:space="preserve">Add a </w:t>
-      </w:r>
-      <w:r>
-        <w:t xml:space="preserve">main program to </w:t>
-      </w:r>
-      <w:r>
-        <w:t xml:space="preserve">the core toolbox </w:t>
-      </w:r>
-      <w:r>
-        <w:t xml:space="preserve">to give a command line </w:t>
-      </w:r>
-      <w:r>
-        <w:t xml:space="preserve">option </w:t>
-      </w:r>
-    </w:p>
-    <w:p>
-      <w:pPr>
-        <w:pStyle w:val="ListParagraph"/>
-        <w:numPr>
-          <w:ilvl w:val="0"/>
-          <w:numId w:val="14"/>
-        </w:numPr>
-      </w:pPr>
-      <w:r>
-        <w:t xml:space="preserve">Add </w:t>
-      </w:r>
-      <w:r>
-        <w:t xml:space="preserve">description of algorithms </w:t>
-      </w:r>
-      <w:r>
-        <w:t xml:space="preserve">for </w:t>
-      </w:r>
-    </w:p>
-    <w:p>
-      <w:pPr>
-        <w:pStyle w:val="ListParagraph"/>
-        <w:numPr>
-          <w:ilvl w:val="1"/>
-          <w:numId w:val="14"/>
-        </w:numPr>
-      </w:pPr>
-      <w:r>
-        <w:t xml:space="preserve">3D quantification </w:t>
-      </w:r>
-    </w:p>
-    <w:p>
-      <w:pPr>
-        <w:pStyle w:val="ListParagraph"/>
-        <w:numPr>
-          <w:ilvl w:val="1"/>
-          <w:numId w:val="14"/>
-        </w:numPr>
-      </w:pPr>
-      <w:r>
-        <w:t>Particle tracking</w:t>
-      </w:r>
-    </w:p>
-    <w:p>
-      <w:pPr>
-        <w:pStyle w:val="ListParagraph"/>
-        <w:numPr>
-          <w:ilvl w:val="1"/>
-          <w:numId w:val="14"/>
-        </w:numPr>
-      </w:pPr>
-      <w:r>
-        <w:t>Accessible volume</w:t>
-      </w:r>
-    </w:p>
-    <w:p>
-      <w:pPr>
-        <w:pStyle w:val="ListParagraph"/>
-        <w:numPr>
-          <w:ilvl w:val="1"/>
-          <w:numId w:val="14"/>
-        </w:numPr>
-      </w:pPr>
-      <w:r>
-        <w:t xml:space="preserve">Simple threshold </w:t>
-      </w:r>
-    </w:p>
-    <w:p>
-      <w:pPr>
-        <w:pStyle w:val="ListParagraph"/>
-        <w:ind w:left="1440"/>
-      </w:pPr>
-    </w:p>
     <w:p/>
     <w:p>
       <w:r>
@@ -3046,7 +1925,7 @@
               </w:rPr>
               <w:t>(</w:t>
             </w:r>
-            <w:hyperlink r:id="rId15" w:tgtFrame="doilink" w:history="1">
+            <w:hyperlink r:id="rId12" w:tgtFrame="doilink" w:history="1">
               <w:r>
                 <w:rPr>
                   <w:rStyle w:val="Hyperlink"/>
@@ -3119,7 +1998,7 @@
             <w:r>
               <w:t xml:space="preserve"> G, Jones JR. DOI: </w:t>
             </w:r>
-            <w:hyperlink r:id="rId16" w:history="1">
+            <w:hyperlink r:id="rId13" w:history="1">
               <w:r>
                 <w:rPr>
                   <w:rStyle w:val="Hyperlink"/>
@@ -3237,8 +2116,8 @@
 </file>
 
 <file path=word/numbering.xml><?xml version="1.0" encoding="utf-8"?>
-<w:numbering xmlns:wpc="http://schemas.microsoft.com/office/word/2010/wordprocessingCanvas" xmlns:cx="http://schemas.microsoft.com/office/drawing/2014/chartex" xmlns:mc="http://schemas.openxmlformats.org/markup-compatibility/2006" xmlns:o="urn:schemas-microsoft-com:office:office" xmlns:r="http://schemas.openxmlformats.org/officeDocument/2006/relationships" xmlns:m="http://schemas.openxmlformats.org/officeDocument/2006/math" xmlns:v="urn:schemas-microsoft-com:vml" xmlns:wp14="http://schemas.microsoft.com/office/word/2010/wordprocessingDrawing" xmlns:wp="http://schemas.openxmlformats.org/drawingml/2006/wordprocessingDrawing" xmlns:w10="urn:schemas-microsoft-com:office:word" xmlns:w="http://schemas.openxmlformats.org/wordprocessingml/2006/main" xmlns:w14="http://schemas.microsoft.com/office/word/2010/wordml" xmlns:w15="http://schemas.microsoft.com/office/word/2012/wordml" xmlns:w16se="http://schemas.microsoft.com/office/word/2015/wordml/symex" xmlns:wpg="http://schemas.microsoft.com/office/word/2010/wordprocessingGroup" xmlns:wpi="http://schemas.microsoft.com/office/word/2010/wordprocessingInk" xmlns:wne="http://schemas.microsoft.com/office/word/2006/wordml" xmlns:wps="http://schemas.microsoft.com/office/word/2010/wordprocessingShape" mc:Ignorable="w14 w15 w16se wp14">
-  <w:abstractNum w:abstractNumId="0" w15:restartNumberingAfterBreak="0">
+<w:numbering xmlns:wpc="http://schemas.microsoft.com/office/word/2010/wordprocessingCanvas" xmlns:mc="http://schemas.openxmlformats.org/markup-compatibility/2006" xmlns:o="urn:schemas-microsoft-com:office:office" xmlns:r="http://schemas.openxmlformats.org/officeDocument/2006/relationships" xmlns:m="http://schemas.openxmlformats.org/officeDocument/2006/math" xmlns:v="urn:schemas-microsoft-com:vml" xmlns:wp14="http://schemas.microsoft.com/office/word/2010/wordprocessingDrawing" xmlns:wp="http://schemas.openxmlformats.org/drawingml/2006/wordprocessingDrawing" xmlns:w10="urn:schemas-microsoft-com:office:word" xmlns:w="http://schemas.openxmlformats.org/wordprocessingml/2006/main" xmlns:w14="http://schemas.microsoft.com/office/word/2010/wordml" xmlns:wpg="http://schemas.microsoft.com/office/word/2010/wordprocessingGroup" xmlns:wpi="http://schemas.microsoft.com/office/word/2010/wordprocessingInk" xmlns:wne="http://schemas.microsoft.com/office/word/2006/wordml" xmlns:wps="http://schemas.microsoft.com/office/word/2010/wordprocessingShape" mc:Ignorable="w14 wp14">
+  <w:abstractNum w:abstractNumId="0">
     <w:nsid w:val="05C80274"/>
     <w:multiLevelType w:val="hybridMultilevel"/>
     <w:tmpl w:val="5F9C5AFE"/>
@@ -3327,7 +2206,7 @@
       </w:pPr>
     </w:lvl>
   </w:abstractNum>
-  <w:abstractNum w:abstractNumId="1" w15:restartNumberingAfterBreak="0">
+  <w:abstractNum w:abstractNumId="1">
     <w:nsid w:val="35F06E4F"/>
     <w:multiLevelType w:val="hybridMultilevel"/>
     <w:tmpl w:val="26BED3A2"/>
@@ -3440,7 +2319,7 @@
       </w:rPr>
     </w:lvl>
   </w:abstractNum>
-  <w:abstractNum w:abstractNumId="2" w15:restartNumberingAfterBreak="0">
+  <w:abstractNum w:abstractNumId="2">
     <w:nsid w:val="3C9C6B53"/>
     <w:multiLevelType w:val="hybridMultilevel"/>
     <w:tmpl w:val="257EDAC2"/>
@@ -3553,7 +2432,7 @@
       </w:rPr>
     </w:lvl>
   </w:abstractNum>
-  <w:abstractNum w:abstractNumId="3" w15:restartNumberingAfterBreak="0">
+  <w:abstractNum w:abstractNumId="3">
     <w:nsid w:val="3F5A1593"/>
     <w:multiLevelType w:val="hybridMultilevel"/>
     <w:tmpl w:val="EF8ED1BA"/>
@@ -3666,7 +2545,7 @@
       </w:rPr>
     </w:lvl>
   </w:abstractNum>
-  <w:abstractNum w:abstractNumId="4" w15:restartNumberingAfterBreak="0">
+  <w:abstractNum w:abstractNumId="4">
     <w:nsid w:val="4023484A"/>
     <w:multiLevelType w:val="hybridMultilevel"/>
     <w:tmpl w:val="EA36D8BC"/>
@@ -3752,7 +2631,7 @@
       </w:pPr>
     </w:lvl>
   </w:abstractNum>
-  <w:abstractNum w:abstractNumId="5" w15:restartNumberingAfterBreak="0">
+  <w:abstractNum w:abstractNumId="5">
     <w:nsid w:val="434D1944"/>
     <w:multiLevelType w:val="hybridMultilevel"/>
     <w:tmpl w:val="EADA43B6"/>
@@ -3865,7 +2744,7 @@
       </w:rPr>
     </w:lvl>
   </w:abstractNum>
-  <w:abstractNum w:abstractNumId="6" w15:restartNumberingAfterBreak="0">
+  <w:abstractNum w:abstractNumId="6">
     <w:nsid w:val="4AE02952"/>
     <w:multiLevelType w:val="hybridMultilevel"/>
     <w:tmpl w:val="E1D8E18A"/>
@@ -3978,7 +2857,7 @@
       </w:rPr>
     </w:lvl>
   </w:abstractNum>
-  <w:abstractNum w:abstractNumId="7" w15:restartNumberingAfterBreak="0">
+  <w:abstractNum w:abstractNumId="7">
     <w:nsid w:val="547D09D6"/>
     <w:multiLevelType w:val="hybridMultilevel"/>
     <w:tmpl w:val="F07A3A8C"/>
@@ -4091,7 +2970,7 @@
       </w:rPr>
     </w:lvl>
   </w:abstractNum>
-  <w:abstractNum w:abstractNumId="8" w15:restartNumberingAfterBreak="0">
+  <w:abstractNum w:abstractNumId="8">
     <w:nsid w:val="56C62E64"/>
     <w:multiLevelType w:val="hybridMultilevel"/>
     <w:tmpl w:val="C82CC21A"/>
@@ -4180,7 +3059,7 @@
       </w:pPr>
     </w:lvl>
   </w:abstractNum>
-  <w:abstractNum w:abstractNumId="9" w15:restartNumberingAfterBreak="0">
+  <w:abstractNum w:abstractNumId="9">
     <w:nsid w:val="5A215CBF"/>
     <w:multiLevelType w:val="hybridMultilevel"/>
     <w:tmpl w:val="2A0EA9DA"/>
@@ -4269,7 +3148,7 @@
       </w:pPr>
     </w:lvl>
   </w:abstractNum>
-  <w:abstractNum w:abstractNumId="10" w15:restartNumberingAfterBreak="0">
+  <w:abstractNum w:abstractNumId="10">
     <w:nsid w:val="6A022CAA"/>
     <w:multiLevelType w:val="hybridMultilevel"/>
     <w:tmpl w:val="529CA730"/>
@@ -4355,7 +3234,7 @@
       </w:pPr>
     </w:lvl>
   </w:abstractNum>
-  <w:abstractNum w:abstractNumId="11" w15:restartNumberingAfterBreak="0">
+  <w:abstractNum w:abstractNumId="11">
     <w:nsid w:val="72DE6E48"/>
     <w:multiLevelType w:val="hybridMultilevel"/>
     <w:tmpl w:val="0CA2F402"/>
@@ -4468,7 +3347,7 @@
       </w:rPr>
     </w:lvl>
   </w:abstractNum>
-  <w:abstractNum w:abstractNumId="12" w15:restartNumberingAfterBreak="0">
+  <w:abstractNum w:abstractNumId="12">
     <w:nsid w:val="72F27B8C"/>
     <w:multiLevelType w:val="hybridMultilevel"/>
     <w:tmpl w:val="0AB288A6"/>
@@ -4581,7 +3460,7 @@
       </w:rPr>
     </w:lvl>
   </w:abstractNum>
-  <w:abstractNum w:abstractNumId="13" w15:restartNumberingAfterBreak="0">
+  <w:abstractNum w:abstractNumId="13">
     <w:nsid w:val="7E764741"/>
     <w:multiLevelType w:val="hybridMultilevel"/>
     <w:tmpl w:val="A9C6A300"/>
@@ -4740,7 +3619,7 @@
 </file>
 
 <file path=word/styles.xml><?xml version="1.0" encoding="utf-8"?>
-<w:styles xmlns:mc="http://schemas.openxmlformats.org/markup-compatibility/2006" xmlns:r="http://schemas.openxmlformats.org/officeDocument/2006/relationships" xmlns:w="http://schemas.openxmlformats.org/wordprocessingml/2006/main" xmlns:w14="http://schemas.microsoft.com/office/word/2010/wordml" xmlns:w15="http://schemas.microsoft.com/office/word/2012/wordml" xmlns:w16se="http://schemas.microsoft.com/office/word/2015/wordml/symex" mc:Ignorable="w14 w15 w16se">
+<w:styles xmlns:mc="http://schemas.openxmlformats.org/markup-compatibility/2006" xmlns:r="http://schemas.openxmlformats.org/officeDocument/2006/relationships" xmlns:w="http://schemas.openxmlformats.org/wordprocessingml/2006/main" xmlns:w14="http://schemas.microsoft.com/office/word/2010/wordml" mc:Ignorable="w14">
   <w:docDefaults>
     <w:rPrDefault>
       <w:rPr>
@@ -4756,378 +3635,144 @@
       </w:pPr>
     </w:pPrDefault>
   </w:docDefaults>
-  <w:latentStyles w:defLockedState="0" w:defUIPriority="99" w:defSemiHidden="0" w:defUnhideWhenUsed="0" w:defQFormat="0" w:count="371">
-    <w:lsdException w:name="Normal" w:uiPriority="0" w:qFormat="1"/>
-    <w:lsdException w:name="heading 1" w:uiPriority="9" w:qFormat="1"/>
-    <w:lsdException w:name="heading 2" w:semiHidden="1" w:uiPriority="9" w:unhideWhenUsed="1" w:qFormat="1"/>
-    <w:lsdException w:name="heading 3" w:semiHidden="1" w:uiPriority="9" w:unhideWhenUsed="1" w:qFormat="1"/>
-    <w:lsdException w:name="heading 4" w:semiHidden="1" w:uiPriority="9" w:unhideWhenUsed="1" w:qFormat="1"/>
-    <w:lsdException w:name="heading 5" w:semiHidden="1" w:uiPriority="9" w:unhideWhenUsed="1" w:qFormat="1"/>
-    <w:lsdException w:name="heading 6" w:semiHidden="1" w:uiPriority="9" w:unhideWhenUsed="1" w:qFormat="1"/>
-    <w:lsdException w:name="heading 7" w:semiHidden="1" w:uiPriority="9" w:unhideWhenUsed="1" w:qFormat="1"/>
-    <w:lsdException w:name="heading 8" w:semiHidden="1" w:uiPriority="9" w:unhideWhenUsed="1" w:qFormat="1"/>
-    <w:lsdException w:name="heading 9" w:semiHidden="1" w:uiPriority="9" w:unhideWhenUsed="1" w:qFormat="1"/>
-    <w:lsdException w:name="index 1" w:semiHidden="1" w:unhideWhenUsed="1"/>
-    <w:lsdException w:name="index 2" w:semiHidden="1" w:unhideWhenUsed="1"/>
-    <w:lsdException w:name="index 3" w:semiHidden="1" w:unhideWhenUsed="1"/>
-    <w:lsdException w:name="index 4" w:semiHidden="1" w:unhideWhenUsed="1"/>
-    <w:lsdException w:name="index 5" w:semiHidden="1" w:unhideWhenUsed="1"/>
-    <w:lsdException w:name="index 6" w:semiHidden="1" w:unhideWhenUsed="1"/>
-    <w:lsdException w:name="index 7" w:semiHidden="1" w:unhideWhenUsed="1"/>
-    <w:lsdException w:name="index 8" w:semiHidden="1" w:unhideWhenUsed="1"/>
-    <w:lsdException w:name="index 9" w:semiHidden="1" w:unhideWhenUsed="1"/>
-    <w:lsdException w:name="toc 1" w:semiHidden="1" w:uiPriority="39" w:unhideWhenUsed="1"/>
-    <w:lsdException w:name="toc 2" w:semiHidden="1" w:uiPriority="39" w:unhideWhenUsed="1"/>
-    <w:lsdException w:name="toc 3" w:semiHidden="1" w:uiPriority="39" w:unhideWhenUsed="1"/>
-    <w:lsdException w:name="toc 4" w:semiHidden="1" w:uiPriority="39" w:unhideWhenUsed="1"/>
-    <w:lsdException w:name="toc 5" w:semiHidden="1" w:uiPriority="39" w:unhideWhenUsed="1"/>
-    <w:lsdException w:name="toc 6" w:semiHidden="1" w:uiPriority="39" w:unhideWhenUsed="1"/>
-    <w:lsdException w:name="toc 7" w:semiHidden="1" w:uiPriority="39" w:unhideWhenUsed="1"/>
-    <w:lsdException w:name="toc 8" w:semiHidden="1" w:uiPriority="39" w:unhideWhenUsed="1"/>
-    <w:lsdException w:name="toc 9" w:semiHidden="1" w:uiPriority="39" w:unhideWhenUsed="1"/>
-    <w:lsdException w:name="Normal Indent" w:semiHidden="1" w:unhideWhenUsed="1"/>
-    <w:lsdException w:name="footnote text" w:semiHidden="1" w:unhideWhenUsed="1"/>
-    <w:lsdException w:name="annotation text" w:semiHidden="1" w:unhideWhenUsed="1"/>
-    <w:lsdException w:name="header" w:semiHidden="1" w:unhideWhenUsed="1"/>
-    <w:lsdException w:name="footer" w:semiHidden="1" w:unhideWhenUsed="1"/>
-    <w:lsdException w:name="index heading" w:semiHidden="1" w:unhideWhenUsed="1"/>
-    <w:lsdException w:name="caption" w:semiHidden="1" w:uiPriority="35" w:unhideWhenUsed="1" w:qFormat="1"/>
-    <w:lsdException w:name="table of figures" w:semiHidden="1" w:unhideWhenUsed="1"/>
-    <w:lsdException w:name="envelope address" w:semiHidden="1" w:unhideWhenUsed="1"/>
-    <w:lsdException w:name="envelope return" w:semiHidden="1" w:unhideWhenUsed="1"/>
-    <w:lsdException w:name="footnote reference" w:semiHidden="1" w:unhideWhenUsed="1"/>
-    <w:lsdException w:name="annotation reference" w:semiHidden="1" w:unhideWhenUsed="1"/>
-    <w:lsdException w:name="line number" w:semiHidden="1" w:unhideWhenUsed="1"/>
-    <w:lsdException w:name="page number" w:semiHidden="1" w:unhideWhenUsed="1"/>
-    <w:lsdException w:name="endnote reference" w:semiHidden="1" w:unhideWhenUsed="1"/>
-    <w:lsdException w:name="endnote text" w:semiHidden="1" w:unhideWhenUsed="1"/>
-    <w:lsdException w:name="table of authorities" w:semiHidden="1" w:unhideWhenUsed="1"/>
-    <w:lsdException w:name="macro" w:semiHidden="1" w:unhideWhenUsed="1"/>
-    <w:lsdException w:name="toa heading" w:semiHidden="1" w:unhideWhenUsed="1"/>
-    <w:lsdException w:name="List" w:semiHidden="1" w:unhideWhenUsed="1"/>
-    <w:lsdException w:name="List Bullet" w:semiHidden="1" w:unhideWhenUsed="1"/>
-    <w:lsdException w:name="List Number" w:semiHidden="1" w:unhideWhenUsed="1"/>
-    <w:lsdException w:name="List 2" w:semiHidden="1" w:unhideWhenUsed="1"/>
-    <w:lsdException w:name="List 3" w:semiHidden="1" w:unhideWhenUsed="1"/>
-    <w:lsdException w:name="List 4" w:semiHidden="1" w:unhideWhenUsed="1"/>
-    <w:lsdException w:name="List 5" w:semiHidden="1" w:unhideWhenUsed="1"/>
-    <w:lsdException w:name="List Bullet 2" w:semiHidden="1" w:unhideWhenUsed="1"/>
-    <w:lsdException w:name="List Bullet 3" w:semiHidden="1" w:unhideWhenUsed="1"/>
-    <w:lsdException w:name="List Bullet 4" w:semiHidden="1" w:unhideWhenUsed="1"/>
-    <w:lsdException w:name="List Bullet 5" w:semiHidden="1" w:unhideWhenUsed="1"/>
-    <w:lsdException w:name="List Number 2" w:semiHidden="1" w:unhideWhenUsed="1"/>
-    <w:lsdException w:name="List Number 3" w:semiHidden="1" w:unhideWhenUsed="1"/>
-    <w:lsdException w:name="List Number 4" w:semiHidden="1" w:unhideWhenUsed="1"/>
-    <w:lsdException w:name="List Number 5" w:semiHidden="1" w:unhideWhenUsed="1"/>
-    <w:lsdException w:name="Title" w:uiPriority="10" w:qFormat="1"/>
-    <w:lsdException w:name="Closing" w:semiHidden="1" w:unhideWhenUsed="1"/>
-    <w:lsdException w:name="Signature" w:semiHidden="1" w:unhideWhenUsed="1"/>
-    <w:lsdException w:name="Default Paragraph Font" w:semiHidden="1" w:uiPriority="1" w:unhideWhenUsed="1"/>
-    <w:lsdException w:name="Body Text" w:semiHidden="1" w:unhideWhenUsed="1"/>
-    <w:lsdException w:name="Body Text Indent" w:semiHidden="1" w:unhideWhenUsed="1"/>
-    <w:lsdException w:name="List Continue" w:semiHidden="1" w:unhideWhenUsed="1"/>
-    <w:lsdException w:name="List Continue 2" w:semiHidden="1" w:unhideWhenUsed="1"/>
-    <w:lsdException w:name="List Continue 3" w:semiHidden="1" w:unhideWhenUsed="1"/>
-    <w:lsdException w:name="List Continue 4" w:semiHidden="1" w:unhideWhenUsed="1"/>
-    <w:lsdException w:name="List Continue 5" w:semiHidden="1" w:unhideWhenUsed="1"/>
-    <w:lsdException w:name="Message Header" w:semiHidden="1" w:unhideWhenUsed="1"/>
-    <w:lsdException w:name="Subtitle" w:uiPriority="11" w:qFormat="1"/>
-    <w:lsdException w:name="Salutation" w:semiHidden="1" w:unhideWhenUsed="1"/>
-    <w:lsdException w:name="Date" w:semiHidden="1" w:unhideWhenUsed="1"/>
-    <w:lsdException w:name="Body Text First Indent" w:semiHidden="1" w:unhideWhenUsed="1"/>
-    <w:lsdException w:name="Body Text First Indent 2" w:semiHidden="1" w:unhideWhenUsed="1"/>
-    <w:lsdException w:name="Note Heading" w:semiHidden="1" w:unhideWhenUsed="1"/>
-    <w:lsdException w:name="Body Text 2" w:semiHidden="1" w:unhideWhenUsed="1"/>
-    <w:lsdException w:name="Body Text 3" w:semiHidden="1" w:unhideWhenUsed="1"/>
-    <w:lsdException w:name="Body Text Indent 2" w:semiHidden="1" w:unhideWhenUsed="1"/>
-    <w:lsdException w:name="Body Text Indent 3" w:semiHidden="1" w:unhideWhenUsed="1"/>
-    <w:lsdException w:name="Block Text" w:semiHidden="1" w:unhideWhenUsed="1"/>
-    <w:lsdException w:name="Hyperlink" w:semiHidden="1" w:unhideWhenUsed="1"/>
-    <w:lsdException w:name="FollowedHyperlink" w:semiHidden="1" w:unhideWhenUsed="1"/>
-    <w:lsdException w:name="Strong" w:uiPriority="22" w:qFormat="1"/>
-    <w:lsdException w:name="Emphasis" w:uiPriority="20" w:qFormat="1"/>
-    <w:lsdException w:name="Document Map" w:semiHidden="1" w:unhideWhenUsed="1"/>
-    <w:lsdException w:name="Plain Text" w:semiHidden="1" w:unhideWhenUsed="1"/>
-    <w:lsdException w:name="E-mail Signature" w:semiHidden="1" w:unhideWhenUsed="1"/>
-    <w:lsdException w:name="HTML Top of Form" w:semiHidden="1" w:unhideWhenUsed="1"/>
-    <w:lsdException w:name="HTML Bottom of Form" w:semiHidden="1" w:unhideWhenUsed="1"/>
-    <w:lsdException w:name="Normal (Web)" w:semiHidden="1" w:unhideWhenUsed="1"/>
-    <w:lsdException w:name="HTML Acronym" w:semiHidden="1" w:unhideWhenUsed="1"/>
-    <w:lsdException w:name="HTML Address" w:semiHidden="1" w:unhideWhenUsed="1"/>
-    <w:lsdException w:name="HTML Cite" w:semiHidden="1" w:unhideWhenUsed="1"/>
-    <w:lsdException w:name="HTML Code" w:semiHidden="1" w:unhideWhenUsed="1"/>
-    <w:lsdException w:name="HTML Definition" w:semiHidden="1" w:unhideWhenUsed="1"/>
-    <w:lsdException w:name="HTML Keyboard" w:semiHidden="1" w:unhideWhenUsed="1"/>
-    <w:lsdException w:name="HTML Preformatted" w:semiHidden="1" w:unhideWhenUsed="1"/>
-    <w:lsdException w:name="HTML Sample" w:semiHidden="1" w:unhideWhenUsed="1"/>
-    <w:lsdException w:name="HTML Typewriter" w:semiHidden="1" w:unhideWhenUsed="1"/>
-    <w:lsdException w:name="HTML Variable" w:semiHidden="1" w:unhideWhenUsed="1"/>
-    <w:lsdException w:name="Normal Table" w:semiHidden="1" w:unhideWhenUsed="1"/>
-    <w:lsdException w:name="annotation subject" w:semiHidden="1" w:unhideWhenUsed="1"/>
-    <w:lsdException w:name="No List" w:semiHidden="1" w:unhideWhenUsed="1"/>
-    <w:lsdException w:name="Outline List 1" w:semiHidden="1" w:unhideWhenUsed="1"/>
-    <w:lsdException w:name="Outline List 2" w:semiHidden="1" w:unhideWhenUsed="1"/>
-    <w:lsdException w:name="Outline List 3" w:semiHidden="1" w:unhideWhenUsed="1"/>
-    <w:lsdException w:name="Table Simple 1" w:semiHidden="1" w:unhideWhenUsed="1"/>
-    <w:lsdException w:name="Table Simple 2" w:semiHidden="1" w:unhideWhenUsed="1"/>
-    <w:lsdException w:name="Table Simple 3" w:semiHidden="1" w:unhideWhenUsed="1"/>
-    <w:lsdException w:name="Table Classic 1" w:semiHidden="1" w:unhideWhenUsed="1"/>
-    <w:lsdException w:name="Table Classic 2" w:semiHidden="1" w:unhideWhenUsed="1"/>
-    <w:lsdException w:name="Table Classic 3" w:semiHidden="1" w:unhideWhenUsed="1"/>
-    <w:lsdException w:name="Table Classic 4" w:semiHidden="1" w:unhideWhenUsed="1"/>
-    <w:lsdException w:name="Table Colorful 1" w:semiHidden="1" w:unhideWhenUsed="1"/>
-    <w:lsdException w:name="Table Colorful 2" w:semiHidden="1" w:unhideWhenUsed="1"/>
-    <w:lsdException w:name="Table Colorful 3" w:semiHidden="1" w:unhideWhenUsed="1"/>
-    <w:lsdException w:name="Table Columns 1" w:semiHidden="1" w:unhideWhenUsed="1"/>
-    <w:lsdException w:name="Table Columns 2" w:semiHidden="1" w:unhideWhenUsed="1"/>
-    <w:lsdException w:name="Table Columns 3" w:semiHidden="1" w:unhideWhenUsed="1"/>
-    <w:lsdException w:name="Table Columns 4" w:semiHidden="1" w:unhideWhenUsed="1"/>
-    <w:lsdException w:name="Table Columns 5" w:semiHidden="1" w:unhideWhenUsed="1"/>
-    <w:lsdException w:name="Table Grid 1" w:semiHidden="1" w:unhideWhenUsed="1"/>
-    <w:lsdException w:name="Table Grid 2" w:semiHidden="1" w:unhideWhenUsed="1"/>
-    <w:lsdException w:name="Table Grid 3" w:semiHidden="1" w:unhideWhenUsed="1"/>
-    <w:lsdException w:name="Table Grid 4" w:semiHidden="1" w:unhideWhenUsed="1"/>
-    <w:lsdException w:name="Table Grid 5" w:semiHidden="1" w:unhideWhenUsed="1"/>
-    <w:lsdException w:name="Table Grid 6" w:semiHidden="1" w:unhideWhenUsed="1"/>
-    <w:lsdException w:name="Table Grid 7" w:semiHidden="1" w:unhideWhenUsed="1"/>
-    <w:lsdException w:name="Table Grid 8" w:semiHidden="1" w:unhideWhenUsed="1"/>
-    <w:lsdException w:name="Table List 1" w:semiHidden="1" w:unhideWhenUsed="1"/>
-    <w:lsdException w:name="Table List 2" w:semiHidden="1" w:unhideWhenUsed="1"/>
-    <w:lsdException w:name="Table List 3" w:semiHidden="1" w:unhideWhenUsed="1"/>
-    <w:lsdException w:name="Table List 4" w:semiHidden="1" w:unhideWhenUsed="1"/>
-    <w:lsdException w:name="Table List 5" w:semiHidden="1" w:unhideWhenUsed="1"/>
-    <w:lsdException w:name="Table List 6" w:semiHidden="1" w:unhideWhenUsed="1"/>
-    <w:lsdException w:name="Table List 7" w:semiHidden="1" w:unhideWhenUsed="1"/>
-    <w:lsdException w:name="Table List 8" w:semiHidden="1" w:unhideWhenUsed="1"/>
-    <w:lsdException w:name="Table 3D effects 1" w:semiHidden="1" w:unhideWhenUsed="1"/>
-    <w:lsdException w:name="Table 3D effects 2" w:semiHidden="1" w:unhideWhenUsed="1"/>
-    <w:lsdException w:name="Table 3D effects 3" w:semiHidden="1" w:unhideWhenUsed="1"/>
-    <w:lsdException w:name="Table Contemporary" w:semiHidden="1" w:unhideWhenUsed="1"/>
-    <w:lsdException w:name="Table Elegant" w:semiHidden="1" w:unhideWhenUsed="1"/>
-    <w:lsdException w:name="Table Professional" w:semiHidden="1" w:unhideWhenUsed="1"/>
-    <w:lsdException w:name="Table Subtle 1" w:semiHidden="1" w:unhideWhenUsed="1"/>
-    <w:lsdException w:name="Table Subtle 2" w:semiHidden="1" w:unhideWhenUsed="1"/>
-    <w:lsdException w:name="Table Web 1" w:semiHidden="1" w:unhideWhenUsed="1"/>
-    <w:lsdException w:name="Table Web 2" w:semiHidden="1" w:unhideWhenUsed="1"/>
-    <w:lsdException w:name="Table Web 3" w:semiHidden="1" w:unhideWhenUsed="1"/>
-    <w:lsdException w:name="Balloon Text" w:semiHidden="1" w:unhideWhenUsed="1"/>
-    <w:lsdException w:name="Table Grid" w:uiPriority="59"/>
-    <w:lsdException w:name="Table Theme" w:semiHidden="1" w:unhideWhenUsed="1"/>
-    <w:lsdException w:name="Placeholder Text" w:semiHidden="1"/>
-    <w:lsdException w:name="No Spacing" w:uiPriority="1" w:qFormat="1"/>
-    <w:lsdException w:name="Light Shading" w:uiPriority="60"/>
-    <w:lsdException w:name="Light List" w:uiPriority="61"/>
-    <w:lsdException w:name="Light Grid" w:uiPriority="62"/>
-    <w:lsdException w:name="Medium Shading 1" w:uiPriority="63"/>
-    <w:lsdException w:name="Medium Shading 2" w:uiPriority="64"/>
-    <w:lsdException w:name="Medium List 1" w:uiPriority="65"/>
-    <w:lsdException w:name="Medium List 2" w:uiPriority="66"/>
-    <w:lsdException w:name="Medium Grid 1" w:uiPriority="67"/>
-    <w:lsdException w:name="Medium Grid 2" w:uiPriority="68"/>
-    <w:lsdException w:name="Medium Grid 3" w:uiPriority="69"/>
-    <w:lsdException w:name="Dark List" w:uiPriority="70"/>
-    <w:lsdException w:name="Colorful Shading" w:uiPriority="71"/>
-    <w:lsdException w:name="Colorful List" w:uiPriority="72"/>
-    <w:lsdException w:name="Colorful Grid" w:uiPriority="73"/>
-    <w:lsdException w:name="Light Shading Accent 1" w:uiPriority="60"/>
-    <w:lsdException w:name="Light List Accent 1" w:uiPriority="61"/>
-    <w:lsdException w:name="Light Grid Accent 1" w:uiPriority="62"/>
-    <w:lsdException w:name="Medium Shading 1 Accent 1" w:uiPriority="63"/>
-    <w:lsdException w:name="Medium Shading 2 Accent 1" w:uiPriority="64"/>
-    <w:lsdException w:name="Medium List 1 Accent 1" w:uiPriority="65"/>
-    <w:lsdException w:name="Revision" w:semiHidden="1"/>
-    <w:lsdException w:name="List Paragraph" w:uiPriority="34" w:qFormat="1"/>
-    <w:lsdException w:name="Quote" w:uiPriority="29" w:qFormat="1"/>
-    <w:lsdException w:name="Intense Quote" w:uiPriority="30" w:qFormat="1"/>
-    <w:lsdException w:name="Medium List 2 Accent 1" w:uiPriority="66"/>
-    <w:lsdException w:name="Medium Grid 1 Accent 1" w:uiPriority="67"/>
-    <w:lsdException w:name="Medium Grid 2 Accent 1" w:uiPriority="68"/>
-    <w:lsdException w:name="Medium Grid 3 Accent 1" w:uiPriority="69"/>
-    <w:lsdException w:name="Dark List Accent 1" w:uiPriority="70"/>
-    <w:lsdException w:name="Colorful Shading Accent 1" w:uiPriority="71"/>
-    <w:lsdException w:name="Colorful List Accent 1" w:uiPriority="72"/>
-    <w:lsdException w:name="Colorful Grid Accent 1" w:uiPriority="73"/>
-    <w:lsdException w:name="Light Shading Accent 2" w:uiPriority="60"/>
-    <w:lsdException w:name="Light List Accent 2" w:uiPriority="61"/>
-    <w:lsdException w:name="Light Grid Accent 2" w:uiPriority="62"/>
-    <w:lsdException w:name="Medium Shading 1 Accent 2" w:uiPriority="63"/>
-    <w:lsdException w:name="Medium Shading 2 Accent 2" w:uiPriority="64"/>
-    <w:lsdException w:name="Medium List 1 Accent 2" w:uiPriority="65"/>
-    <w:lsdException w:name="Medium List 2 Accent 2" w:uiPriority="66"/>
-    <w:lsdException w:name="Medium Grid 1 Accent 2" w:uiPriority="67"/>
-    <w:lsdException w:name="Medium Grid 2 Accent 2" w:uiPriority="68"/>
-    <w:lsdException w:name="Medium Grid 3 Accent 2" w:uiPriority="69"/>
-    <w:lsdException w:name="Dark List Accent 2" w:uiPriority="70"/>
-    <w:lsdException w:name="Colorful Shading Accent 2" w:uiPriority="71"/>
-    <w:lsdException w:name="Colorful List Accent 2" w:uiPriority="72"/>
-    <w:lsdException w:name="Colorful Grid Accent 2" w:uiPriority="73"/>
-    <w:lsdException w:name="Light Shading Accent 3" w:uiPriority="60"/>
-    <w:lsdException w:name="Light List Accent 3" w:uiPriority="61"/>
-    <w:lsdException w:name="Light Grid Accent 3" w:uiPriority="62"/>
-    <w:lsdException w:name="Medium Shading 1 Accent 3" w:uiPriority="63"/>
-    <w:lsdException w:name="Medium Shading 2 Accent 3" w:uiPriority="64"/>
-    <w:lsdException w:name="Medium List 1 Accent 3" w:uiPriority="65"/>
-    <w:lsdException w:name="Medium List 2 Accent 3" w:uiPriority="66"/>
-    <w:lsdException w:name="Medium Grid 1 Accent 3" w:uiPriority="67"/>
-    <w:lsdException w:name="Medium Grid 2 Accent 3" w:uiPriority="68"/>
-    <w:lsdException w:name="Medium Grid 3 Accent 3" w:uiPriority="69"/>
-    <w:lsdException w:name="Dark List Accent 3" w:uiPriority="70"/>
-    <w:lsdException w:name="Colorful Shading Accent 3" w:uiPriority="71"/>
-    <w:lsdException w:name="Colorful List Accent 3" w:uiPriority="72"/>
-    <w:lsdException w:name="Colorful Grid Accent 3" w:uiPriority="73"/>
-    <w:lsdException w:name="Light Shading Accent 4" w:uiPriority="60"/>
-    <w:lsdException w:name="Light List Accent 4" w:uiPriority="61"/>
-    <w:lsdException w:name="Light Grid Accent 4" w:uiPriority="62"/>
-    <w:lsdException w:name="Medium Shading 1 Accent 4" w:uiPriority="63"/>
-    <w:lsdException w:name="Medium Shading 2 Accent 4" w:uiPriority="64"/>
-    <w:lsdException w:name="Medium List 1 Accent 4" w:uiPriority="65"/>
-    <w:lsdException w:name="Medium List 2 Accent 4" w:uiPriority="66"/>
-    <w:lsdException w:name="Medium Grid 1 Accent 4" w:uiPriority="67"/>
-    <w:lsdException w:name="Medium Grid 2 Accent 4" w:uiPriority="68"/>
-    <w:lsdException w:name="Medium Grid 3 Accent 4" w:uiPriority="69"/>
-    <w:lsdException w:name="Dark List Accent 4" w:uiPriority="70"/>
-    <w:lsdException w:name="Colorful Shading Accent 4" w:uiPriority="71"/>
-    <w:lsdException w:name="Colorful List Accent 4" w:uiPriority="72"/>
-    <w:lsdException w:name="Colorful Grid Accent 4" w:uiPriority="73"/>
-    <w:lsdException w:name="Light Shading Accent 5" w:uiPriority="60"/>
-    <w:lsdException w:name="Light List Accent 5" w:uiPriority="61"/>
-    <w:lsdException w:name="Light Grid Accent 5" w:uiPriority="62"/>
-    <w:lsdException w:name="Medium Shading 1 Accent 5" w:uiPriority="63"/>
-    <w:lsdException w:name="Medium Shading 2 Accent 5" w:uiPriority="64"/>
-    <w:lsdException w:name="Medium List 1 Accent 5" w:uiPriority="65"/>
-    <w:lsdException w:name="Medium List 2 Accent 5" w:uiPriority="66"/>
-    <w:lsdException w:name="Medium Grid 1 Accent 5" w:uiPriority="67"/>
-    <w:lsdException w:name="Medium Grid 2 Accent 5" w:uiPriority="68"/>
-    <w:lsdException w:name="Medium Grid 3 Accent 5" w:uiPriority="69"/>
-    <w:lsdException w:name="Dark List Accent 5" w:uiPriority="70"/>
-    <w:lsdException w:name="Colorful Shading Accent 5" w:uiPriority="71"/>
-    <w:lsdException w:name="Colorful List Accent 5" w:uiPriority="72"/>
-    <w:lsdException w:name="Colorful Grid Accent 5" w:uiPriority="73"/>
-    <w:lsdException w:name="Light Shading Accent 6" w:uiPriority="60"/>
-    <w:lsdException w:name="Light List Accent 6" w:uiPriority="61"/>
-    <w:lsdException w:name="Light Grid Accent 6" w:uiPriority="62"/>
-    <w:lsdException w:name="Medium Shading 1 Accent 6" w:uiPriority="63"/>
-    <w:lsdException w:name="Medium Shading 2 Accent 6" w:uiPriority="64"/>
-    <w:lsdException w:name="Medium List 1 Accent 6" w:uiPriority="65"/>
-    <w:lsdException w:name="Medium List 2 Accent 6" w:uiPriority="66"/>
-    <w:lsdException w:name="Medium Grid 1 Accent 6" w:uiPriority="67"/>
-    <w:lsdException w:name="Medium Grid 2 Accent 6" w:uiPriority="68"/>
-    <w:lsdException w:name="Medium Grid 3 Accent 6" w:uiPriority="69"/>
-    <w:lsdException w:name="Dark List Accent 6" w:uiPriority="70"/>
-    <w:lsdException w:name="Colorful Shading Accent 6" w:uiPriority="71"/>
-    <w:lsdException w:name="Colorful List Accent 6" w:uiPriority="72"/>
-    <w:lsdException w:name="Colorful Grid Accent 6" w:uiPriority="73"/>
-    <w:lsdException w:name="Subtle Emphasis" w:uiPriority="19" w:qFormat="1"/>
-    <w:lsdException w:name="Intense Emphasis" w:uiPriority="21" w:qFormat="1"/>
-    <w:lsdException w:name="Subtle Reference" w:uiPriority="31" w:qFormat="1"/>
-    <w:lsdException w:name="Intense Reference" w:uiPriority="32" w:qFormat="1"/>
-    <w:lsdException w:name="Book Title" w:uiPriority="33" w:qFormat="1"/>
-    <w:lsdException w:name="Bibliography" w:semiHidden="1" w:uiPriority="37" w:unhideWhenUsed="1"/>
-    <w:lsdException w:name="TOC Heading" w:semiHidden="1" w:uiPriority="39" w:unhideWhenUsed="1" w:qFormat="1"/>
-    <w:lsdException w:name="Plain Table 1" w:uiPriority="41"/>
-    <w:lsdException w:name="Plain Table 2" w:uiPriority="42"/>
-    <w:lsdException w:name="Plain Table 3" w:uiPriority="43"/>
-    <w:lsdException w:name="Plain Table 4" w:uiPriority="44"/>
-    <w:lsdException w:name="Plain Table 5" w:uiPriority="45"/>
-    <w:lsdException w:name="Grid Table Light" w:uiPriority="40"/>
-    <w:lsdException w:name="Grid Table 1 Light" w:uiPriority="46"/>
-    <w:lsdException w:name="Grid Table 2" w:uiPriority="47"/>
-    <w:lsdException w:name="Grid Table 3" w:uiPriority="48"/>
-    <w:lsdException w:name="Grid Table 4" w:uiPriority="49"/>
-    <w:lsdException w:name="Grid Table 5 Dark" w:uiPriority="50"/>
-    <w:lsdException w:name="Grid Table 6 Colorful" w:uiPriority="51"/>
-    <w:lsdException w:name="Grid Table 7 Colorful" w:uiPriority="52"/>
-    <w:lsdException w:name="Grid Table 1 Light Accent 1" w:uiPriority="46"/>
-    <w:lsdException w:name="Grid Table 2 Accent 1" w:uiPriority="47"/>
-    <w:lsdException w:name="Grid Table 3 Accent 1" w:uiPriority="48"/>
-    <w:lsdException w:name="Grid Table 4 Accent 1" w:uiPriority="49"/>
-    <w:lsdException w:name="Grid Table 5 Dark Accent 1" w:uiPriority="50"/>
-    <w:lsdException w:name="Grid Table 6 Colorful Accent 1" w:uiPriority="51"/>
-    <w:lsdException w:name="Grid Table 7 Colorful Accent 1" w:uiPriority="52"/>
-    <w:lsdException w:name="Grid Table 1 Light Accent 2" w:uiPriority="46"/>
-    <w:lsdException w:name="Grid Table 2 Accent 2" w:uiPriority="47"/>
-    <w:lsdException w:name="Grid Table 3 Accent 2" w:uiPriority="48"/>
-    <w:lsdException w:name="Grid Table 4 Accent 2" w:uiPriority="49"/>
-    <w:lsdException w:name="Grid Table 5 Dark Accent 2" w:uiPriority="50"/>
-    <w:lsdException w:name="Grid Table 6 Colorful Accent 2" w:uiPriority="51"/>
-    <w:lsdException w:name="Grid Table 7 Colorful Accent 2" w:uiPriority="52"/>
-    <w:lsdException w:name="Grid Table 1 Light Accent 3" w:uiPriority="46"/>
-    <w:lsdException w:name="Grid Table 2 Accent 3" w:uiPriority="47"/>
-    <w:lsdException w:name="Grid Table 3 Accent 3" w:uiPriority="48"/>
-    <w:lsdException w:name="Grid Table 4 Accent 3" w:uiPriority="49"/>
-    <w:lsdException w:name="Grid Table 5 Dark Accent 3" w:uiPriority="50"/>
-    <w:lsdException w:name="Grid Table 6 Colorful Accent 3" w:uiPriority="51"/>
-    <w:lsdException w:name="Grid Table 7 Colorful Accent 3" w:uiPriority="52"/>
-    <w:lsdException w:name="Grid Table 1 Light Accent 4" w:uiPriority="46"/>
-    <w:lsdException w:name="Grid Table 2 Accent 4" w:uiPriority="47"/>
-    <w:lsdException w:name="Grid Table 3 Accent 4" w:uiPriority="48"/>
-    <w:lsdException w:name="Grid Table 4 Accent 4" w:uiPriority="49"/>
-    <w:lsdException w:name="Grid Table 5 Dark Accent 4" w:uiPriority="50"/>
-    <w:lsdException w:name="Grid Table 6 Colorful Accent 4" w:uiPriority="51"/>
-    <w:lsdException w:name="Grid Table 7 Colorful Accent 4" w:uiPriority="52"/>
-    <w:lsdException w:name="Grid Table 1 Light Accent 5" w:uiPriority="46"/>
-    <w:lsdException w:name="Grid Table 2 Accent 5" w:uiPriority="47"/>
-    <w:lsdException w:name="Grid Table 3 Accent 5" w:uiPriority="48"/>
-    <w:lsdException w:name="Grid Table 4 Accent 5" w:uiPriority="49"/>
-    <w:lsdException w:name="Grid Table 5 Dark Accent 5" w:uiPriority="50"/>
-    <w:lsdException w:name="Grid Table 6 Colorful Accent 5" w:uiPriority="51"/>
-    <w:lsdException w:name="Grid Table 7 Colorful Accent 5" w:uiPriority="52"/>
-    <w:lsdException w:name="Grid Table 1 Light Accent 6" w:uiPriority="46"/>
-    <w:lsdException w:name="Grid Table 2 Accent 6" w:uiPriority="47"/>
-    <w:lsdException w:name="Grid Table 3 Accent 6" w:uiPriority="48"/>
-    <w:lsdException w:name="Grid Table 4 Accent 6" w:uiPriority="49"/>
-    <w:lsdException w:name="Grid Table 5 Dark Accent 6" w:uiPriority="50"/>
-    <w:lsdException w:name="Grid Table 6 Colorful Accent 6" w:uiPriority="51"/>
-    <w:lsdException w:name="Grid Table 7 Colorful Accent 6" w:uiPriority="52"/>
-    <w:lsdException w:name="List Table 1 Light" w:uiPriority="46"/>
-    <w:lsdException w:name="List Table 2" w:uiPriority="47"/>
-    <w:lsdException w:name="List Table 3" w:uiPriority="48"/>
-    <w:lsdException w:name="List Table 4" w:uiPriority="49"/>
-    <w:lsdException w:name="List Table 5 Dark" w:uiPriority="50"/>
-    <w:lsdException w:name="List Table 6 Colorful" w:uiPriority="51"/>
-    <w:lsdException w:name="List Table 7 Colorful" w:uiPriority="52"/>
-    <w:lsdException w:name="List Table 1 Light Accent 1" w:uiPriority="46"/>
-    <w:lsdException w:name="List Table 2 Accent 1" w:uiPriority="47"/>
-    <w:lsdException w:name="List Table 3 Accent 1" w:uiPriority="48"/>
-    <w:lsdException w:name="List Table 4 Accent 1" w:uiPriority="49"/>
-    <w:lsdException w:name="List Table 5 Dark Accent 1" w:uiPriority="50"/>
-    <w:lsdException w:name="List Table 6 Colorful Accent 1" w:uiPriority="51"/>
-    <w:lsdException w:name="List Table 7 Colorful Accent 1" w:uiPriority="52"/>
-    <w:lsdException w:name="List Table 1 Light Accent 2" w:uiPriority="46"/>
-    <w:lsdException w:name="List Table 2 Accent 2" w:uiPriority="47"/>
-    <w:lsdException w:name="List Table 3 Accent 2" w:uiPriority="48"/>
-    <w:lsdException w:name="List Table 4 Accent 2" w:uiPriority="49"/>
-    <w:lsdException w:name="List Table 5 Dark Accent 2" w:uiPriority="50"/>
-    <w:lsdException w:name="List Table 6 Colorful Accent 2" w:uiPriority="51"/>
-    <w:lsdException w:name="List Table 7 Colorful Accent 2" w:uiPriority="52"/>
-    <w:lsdException w:name="List Table 1 Light Accent 3" w:uiPriority="46"/>
-    <w:lsdException w:name="List Table 2 Accent 3" w:uiPriority="47"/>
-    <w:lsdException w:name="List Table 3 Accent 3" w:uiPriority="48"/>
-    <w:lsdException w:name="List Table 4 Accent 3" w:uiPriority="49"/>
-    <w:lsdException w:name="List Table 5 Dark Accent 3" w:uiPriority="50"/>
-    <w:lsdException w:name="List Table 6 Colorful Accent 3" w:uiPriority="51"/>
-    <w:lsdException w:name="List Table 7 Colorful Accent 3" w:uiPriority="52"/>
-    <w:lsdException w:name="List Table 1 Light Accent 4" w:uiPriority="46"/>
-    <w:lsdException w:name="List Table 2 Accent 4" w:uiPriority="47"/>
-    <w:lsdException w:name="List Table 3 Accent 4" w:uiPriority="48"/>
-    <w:lsdException w:name="List Table 4 Accent 4" w:uiPriority="49"/>
-    <w:lsdException w:name="List Table 5 Dark Accent 4" w:uiPriority="50"/>
-    <w:lsdException w:name="List Table 6 Colorful Accent 4" w:uiPriority="51"/>
-    <w:lsdException w:name="List Table 7 Colorful Accent 4" w:uiPriority="52"/>
-    <w:lsdException w:name="List Table 1 Light Accent 5" w:uiPriority="46"/>
-    <w:lsdException w:name="List Table 2 Accent 5" w:uiPriority="47"/>
-    <w:lsdException w:name="List Table 3 Accent 5" w:uiPriority="48"/>
-    <w:lsdException w:name="List Table 4 Accent 5" w:uiPriority="49"/>
-    <w:lsdException w:name="List Table 5 Dark Accent 5" w:uiPriority="50"/>
-    <w:lsdException w:name="List Table 6 Colorful Accent 5" w:uiPriority="51"/>
-    <w:lsdException w:name="List Table 7 Colorful Accent 5" w:uiPriority="52"/>
-    <w:lsdException w:name="List Table 1 Light Accent 6" w:uiPriority="46"/>
-    <w:lsdException w:name="List Table 2 Accent 6" w:uiPriority="47"/>
-    <w:lsdException w:name="List Table 3 Accent 6" w:uiPriority="48"/>
-    <w:lsdException w:name="List Table 4 Accent 6" w:uiPriority="49"/>
-    <w:lsdException w:name="List Table 5 Dark Accent 6" w:uiPriority="50"/>
-    <w:lsdException w:name="List Table 6 Colorful Accent 6" w:uiPriority="51"/>
-    <w:lsdException w:name="List Table 7 Colorful Accent 6" w:uiPriority="52"/>
+  <w:latentStyles w:defLockedState="0" w:defUIPriority="99" w:defSemiHidden="1" w:defUnhideWhenUsed="1" w:defQFormat="0" w:count="267">
+    <w:lsdException w:name="Normal" w:semiHidden="0" w:uiPriority="0" w:unhideWhenUsed="0" w:qFormat="1"/>
+    <w:lsdException w:name="heading 1" w:semiHidden="0" w:uiPriority="9" w:unhideWhenUsed="0" w:qFormat="1"/>
+    <w:lsdException w:name="heading 2" w:uiPriority="9" w:qFormat="1"/>
+    <w:lsdException w:name="heading 3" w:uiPriority="9" w:qFormat="1"/>
+    <w:lsdException w:name="heading 4" w:uiPriority="9" w:qFormat="1"/>
+    <w:lsdException w:name="heading 5" w:uiPriority="9" w:qFormat="1"/>
+    <w:lsdException w:name="heading 6" w:uiPriority="9" w:qFormat="1"/>
+    <w:lsdException w:name="heading 7" w:uiPriority="9" w:qFormat="1"/>
+    <w:lsdException w:name="heading 8" w:uiPriority="9" w:qFormat="1"/>
+    <w:lsdException w:name="heading 9" w:uiPriority="9" w:qFormat="1"/>
+    <w:lsdException w:name="toc 1" w:uiPriority="39"/>
+    <w:lsdException w:name="toc 2" w:uiPriority="39"/>
+    <w:lsdException w:name="toc 3" w:uiPriority="39"/>
+    <w:lsdException w:name="toc 4" w:uiPriority="39"/>
+    <w:lsdException w:name="toc 5" w:uiPriority="39"/>
+    <w:lsdException w:name="toc 6" w:uiPriority="39"/>
+    <w:lsdException w:name="toc 7" w:uiPriority="39"/>
+    <w:lsdException w:name="toc 8" w:uiPriority="39"/>
+    <w:lsdException w:name="toc 9" w:uiPriority="39"/>
+    <w:lsdException w:name="caption" w:uiPriority="35" w:qFormat="1"/>
+    <w:lsdException w:name="Title" w:semiHidden="0" w:uiPriority="10" w:unhideWhenUsed="0" w:qFormat="1"/>
+    <w:lsdException w:name="Default Paragraph Font" w:uiPriority="1"/>
+    <w:lsdException w:name="Subtitle" w:semiHidden="0" w:uiPriority="11" w:unhideWhenUsed="0" w:qFormat="1"/>
+    <w:lsdException w:name="Strong" w:semiHidden="0" w:uiPriority="22" w:unhideWhenUsed="0" w:qFormat="1"/>
+    <w:lsdException w:name="Emphasis" w:semiHidden="0" w:uiPriority="20" w:unhideWhenUsed="0" w:qFormat="1"/>
+    <w:lsdException w:name="Table Grid" w:semiHidden="0" w:uiPriority="59" w:unhideWhenUsed="0"/>
+    <w:lsdException w:name="Placeholder Text" w:unhideWhenUsed="0"/>
+    <w:lsdException w:name="No Spacing" w:semiHidden="0" w:uiPriority="1" w:unhideWhenUsed="0" w:qFormat="1"/>
+    <w:lsdException w:name="Light Shading" w:semiHidden="0" w:uiPriority="60" w:unhideWhenUsed="0"/>
+    <w:lsdException w:name="Light List" w:semiHidden="0" w:uiPriority="61" w:unhideWhenUsed="0"/>
+    <w:lsdException w:name="Light Grid" w:semiHidden="0" w:uiPriority="62" w:unhideWhenUsed="0"/>
+    <w:lsdException w:name="Medium Shading 1" w:semiHidden="0" w:uiPriority="63" w:unhideWhenUsed="0"/>
+    <w:lsdException w:name="Medium Shading 2" w:semiHidden="0" w:uiPriority="64" w:unhideWhenUsed="0"/>
+    <w:lsdException w:name="Medium List 1" w:semiHidden="0" w:uiPriority="65" w:unhideWhenUsed="0"/>
+    <w:lsdException w:name="Medium List 2" w:semiHidden="0" w:uiPriority="66" w:unhideWhenUsed="0"/>
+    <w:lsdException w:name="Medium Grid 1" w:semiHidden="0" w:uiPriority="67" w:unhideWhenUsed="0"/>
+    <w:lsdException w:name="Medium Grid 2" w:semiHidden="0" w:uiPriority="68" w:unhideWhenUsed="0"/>
+    <w:lsdException w:name="Medium Grid 3" w:semiHidden="0" w:uiPriority="69" w:unhideWhenUsed="0"/>
+    <w:lsdException w:name="Dark List" w:semiHidden="0" w:uiPriority="70" w:unhideWhenUsed="0"/>
+    <w:lsdException w:name="Colorful Shading" w:semiHidden="0" w:uiPriority="71" w:unhideWhenUsed="0"/>
+    <w:lsdException w:name="Colorful List" w:semiHidden="0" w:uiPriority="72" w:unhideWhenUsed="0"/>
+    <w:lsdException w:name="Colorful Grid" w:semiHidden="0" w:uiPriority="73" w:unhideWhenUsed="0"/>
+    <w:lsdException w:name="Light Shading Accent 1" w:semiHidden="0" w:uiPriority="60" w:unhideWhenUsed="0"/>
+    <w:lsdException w:name="Light List Accent 1" w:semiHidden="0" w:uiPriority="61" w:unhideWhenUsed="0"/>
+    <w:lsdException w:name="Light Grid Accent 1" w:semiHidden="0" w:uiPriority="62" w:unhideWhenUsed="0"/>
+    <w:lsdException w:name="Medium Shading 1 Accent 1" w:semiHidden="0" w:uiPriority="63" w:unhideWhenUsed="0"/>
+    <w:lsdException w:name="Medium Shading 2 Accent 1" w:semiHidden="0" w:uiPriority="64" w:unhideWhenUsed="0"/>
+    <w:lsdException w:name="Medium List 1 Accent 1" w:semiHidden="0" w:uiPriority="65" w:unhideWhenUsed="0"/>
+    <w:lsdException w:name="Revision" w:unhideWhenUsed="0"/>
+    <w:lsdException w:name="List Paragraph" w:semiHidden="0" w:uiPriority="34" w:unhideWhenUsed="0" w:qFormat="1"/>
+    <w:lsdException w:name="Quote" w:semiHidden="0" w:uiPriority="29" w:unhideWhenUsed="0" w:qFormat="1"/>
+    <w:lsdException w:name="Intense Quote" w:semiHidden="0" w:uiPriority="30" w:unhideWhenUsed="0" w:qFormat="1"/>
+    <w:lsdException w:name="Medium List 2 Accent 1" w:semiHidden="0" w:uiPriority="66" w:unhideWhenUsed="0"/>
+    <w:lsdException w:name="Medium Grid 1 Accent 1" w:semiHidden="0" w:uiPriority="67" w:unhideWhenUsed="0"/>
+    <w:lsdException w:name="Medium Grid 2 Accent 1" w:semiHidden="0" w:uiPriority="68" w:unhideWhenUsed="0"/>
+    <w:lsdException w:name="Medium Grid 3 Accent 1" w:semiHidden="0" w:uiPriority="69" w:unhideWhenUsed="0"/>
+    <w:lsdException w:name="Dark List Accent 1" w:semiHidden="0" w:uiPriority="70" w:unhideWhenUsed="0"/>
+    <w:lsdException w:name="Colorful Shading Accent 1" w:semiHidden="0" w:uiPriority="71" w:unhideWhenUsed="0"/>
+    <w:lsdException w:name="Colorful List Accent 1" w:semiHidden="0" w:uiPriority="72" w:unhideWhenUsed="0"/>
+    <w:lsdException w:name="Colorful Grid Accent 1" w:semiHidden="0" w:uiPriority="73" w:unhideWhenUsed="0"/>
+    <w:lsdException w:name="Light Shading Accent 2" w:semiHidden="0" w:uiPriority="60" w:unhideWhenUsed="0"/>
+    <w:lsdException w:name="Light List Accent 2" w:semiHidden="0" w:uiPriority="61" w:unhideWhenUsed="0"/>
+    <w:lsdException w:name="Light Grid Accent 2" w:semiHidden="0" w:uiPriority="62" w:unhideWhenUsed="0"/>
+    <w:lsdException w:name="Medium Shading 1 Accent 2" w:semiHidden="0" w:uiPriority="63" w:unhideWhenUsed="0"/>
+    <w:lsdException w:name="Medium Shading 2 Accent 2" w:semiHidden="0" w:uiPriority="64" w:unhideWhenUsed="0"/>
+    <w:lsdException w:name="Medium List 1 Accent 2" w:semiHidden="0" w:uiPriority="65" w:unhideWhenUsed="0"/>
+    <w:lsdException w:name="Medium List 2 Accent 2" w:semiHidden="0" w:uiPriority="66" w:unhideWhenUsed="0"/>
+    <w:lsdException w:name="Medium Grid 1 Accent 2" w:semiHidden="0" w:uiPriority="67" w:unhideWhenUsed="0"/>
+    <w:lsdException w:name="Medium Grid 2 Accent 2" w:semiHidden="0" w:uiPriority="68" w:unhideWhenUsed="0"/>
+    <w:lsdException w:name="Medium Grid 3 Accent 2" w:semiHidden="0" w:uiPriority="69" w:unhideWhenUsed="0"/>
+    <w:lsdException w:name="Dark List Accent 2" w:semiHidden="0" w:uiPriority="70" w:unhideWhenUsed="0"/>
+    <w:lsdException w:name="Colorful Shading Accent 2" w:semiHidden="0" w:uiPriority="71" w:unhideWhenUsed="0"/>
+    <w:lsdException w:name="Colorful List Accent 2" w:semiHidden="0" w:uiPriority="72" w:unhideWhenUsed="0"/>
+    <w:lsdException w:name="Colorful Grid Accent 2" w:semiHidden="0" w:uiPriority="73" w:unhideWhenUsed="0"/>
+    <w:lsdException w:name="Light Shading Accent 3" w:semiHidden="0" w:uiPriority="60" w:unhideWhenUsed="0"/>
+    <w:lsdException w:name="Light List Accent 3" w:semiHidden="0" w:uiPriority="61" w:unhideWhenUsed="0"/>
+    <w:lsdException w:name="Light Grid Accent 3" w:semiHidden="0" w:uiPriority="62" w:unhideWhenUsed="0"/>
+    <w:lsdException w:name="Medium Shading 1 Accent 3" w:semiHidden="0" w:uiPriority="63" w:unhideWhenUsed="0"/>
+    <w:lsdException w:name="Medium Shading 2 Accent 3" w:semiHidden="0" w:uiPriority="64" w:unhideWhenUsed="0"/>
+    <w:lsdException w:name="Medium List 1 Accent 3" w:semiHidden="0" w:uiPriority="65" w:unhideWhenUsed="0"/>
+    <w:lsdException w:name="Medium List 2 Accent 3" w:semiHidden="0" w:uiPriority="66" w:unhideWhenUsed="0"/>
+    <w:lsdException w:name="Medium Grid 1 Accent 3" w:semiHidden="0" w:uiPriority="67" w:unhideWhenUsed="0"/>
+    <w:lsdException w:name="Medium Grid 2 Accent 3" w:semiHidden="0" w:uiPriority="68" w:unhideWhenUsed="0"/>
+    <w:lsdException w:name="Medium Grid 3 Accent 3" w:semiHidden="0" w:uiPriority="69" w:unhideWhenUsed="0"/>
+    <w:lsdException w:name="Dark List Accent 3" w:semiHidden="0" w:uiPriority="70" w:unhideWhenUsed="0"/>
+    <w:lsdException w:name="Colorful Shading Accent 3" w:semiHidden="0" w:uiPriority="71" w:unhideWhenUsed="0"/>
+    <w:lsdException w:name="Colorful List Accent 3" w:semiHidden="0" w:uiPriority="72" w:unhideWhenUsed="0"/>
+    <w:lsdException w:name="Colorful Grid Accent 3" w:semiHidden="0" w:uiPriority="73" w:unhideWhenUsed="0"/>
+    <w:lsdException w:name="Light Shading Accent 4" w:semiHidden="0" w:uiPriority="60" w:unhideWhenUsed="0"/>
+    <w:lsdException w:name="Light List Accent 4" w:semiHidden="0" w:uiPriority="61" w:unhideWhenUsed="0"/>
+    <w:lsdException w:name="Light Grid Accent 4" w:semiHidden="0" w:uiPriority="62" w:unhideWhenUsed="0"/>
+    <w:lsdException w:name="Medium Shading 1 Accent 4" w:semiHidden="0" w:uiPriority="63" w:unhideWhenUsed="0"/>
+    <w:lsdException w:name="Medium Shading 2 Accent 4" w:semiHidden="0" w:uiPriority="64" w:unhideWhenUsed="0"/>
+    <w:lsdException w:name="Medium List 1 Accent 4" w:semiHidden="0" w:uiPriority="65" w:unhideWhenUsed="0"/>
+    <w:lsdException w:name="Medium List 2 Accent 4" w:semiHidden="0" w:uiPriority="66" w:unhideWhenUsed="0"/>
+    <w:lsdException w:name="Medium Grid 1 Accent 4" w:semiHidden="0" w:uiPriority="67" w:unhideWhenUsed="0"/>
+    <w:lsdException w:name="Medium Grid 2 Accent 4" w:semiHidden="0" w:uiPriority="68" w:unhideWhenUsed="0"/>
+    <w:lsdException w:name="Medium Grid 3 Accent 4" w:semiHidden="0" w:uiPriority="69" w:unhideWhenUsed="0"/>
+    <w:lsdException w:name="Dark List Accent 4" w:semiHidden="0" w:uiPriority="70" w:unhideWhenUsed="0"/>
+    <w:lsdException w:name="Colorful Shading Accent 4" w:semiHidden="0" w:uiPriority="71" w:unhideWhenUsed="0"/>
+    <w:lsdException w:name="Colorful List Accent 4" w:semiHidden="0" w:uiPriority="72" w:unhideWhenUsed="0"/>
+    <w:lsdException w:name="Colorful Grid Accent 4" w:semiHidden="0" w:uiPriority="73" w:unhideWhenUsed="0"/>
+    <w:lsdException w:name="Light Shading Accent 5" w:semiHidden="0" w:uiPriority="60" w:unhideWhenUsed="0"/>
+    <w:lsdException w:name="Light List Accent 5" w:semiHidden="0" w:uiPriority="61" w:unhideWhenUsed="0"/>
+    <w:lsdException w:name="Light Grid Accent 5" w:semiHidden="0" w:uiPriority="62" w:unhideWhenUsed="0"/>
+    <w:lsdException w:name="Medium Shading 1 Accent 5" w:semiHidden="0" w:uiPriority="63" w:unhideWhenUsed="0"/>
+    <w:lsdException w:name="Medium Shading 2 Accent 5" w:semiHidden="0" w:uiPriority="64" w:unhideWhenUsed="0"/>
+    <w:lsdException w:name="Medium List 1 Accent 5" w:semiHidden="0" w:uiPriority="65" w:unhideWhenUsed="0"/>
+    <w:lsdException w:name="Medium List 2 Accent 5" w:semiHidden="0" w:uiPriority="66" w:unhideWhenUsed="0"/>
+    <w:lsdException w:name="Medium Grid 1 Accent 5" w:semiHidden="0" w:uiPriority="67" w:unhideWhenUsed="0"/>
+    <w:lsdException w:name="Medium Grid 2 Accent 5" w:semiHidden="0" w:uiPriority="68" w:unhideWhenUsed="0"/>
+    <w:lsdException w:name="Medium Grid 3 Accent 5" w:semiHidden="0" w:uiPriority="69" w:unhideWhenUsed="0"/>
+    <w:lsdException w:name="Dark List Accent 5" w:semiHidden="0" w:uiPriority="70" w:unhideWhenUsed="0"/>
+    <w:lsdException w:name="Colorful Shading Accent 5" w:semiHidden="0" w:uiPriority="71" w:unhideWhenUsed="0"/>
+    <w:lsdException w:name="Colorful List Accent 5" w:semiHidden="0" w:uiPriority="72" w:unhideWhenUsed="0"/>
+    <w:lsdException w:name="Colorful Grid Accent 5" w:semiHidden="0" w:uiPriority="73" w:unhideWhenUsed="0"/>
+    <w:lsdException w:name="Light Shading Accent 6" w:semiHidden="0" w:uiPriority="60" w:unhideWhenUsed="0"/>
+    <w:lsdException w:name="Light List Accent 6" w:semiHidden="0" w:uiPriority="61" w:unhideWhenUsed="0"/>
+    <w:lsdException w:name="Light Grid Accent 6" w:semiHidden="0" w:uiPriority="62" w:unhideWhenUsed="0"/>
+    <w:lsdException w:name="Medium Shading 1 Accent 6" w:semiHidden="0" w:uiPriority="63" w:unhideWhenUsed="0"/>
+    <w:lsdException w:name="Medium Shading 2 Accent 6" w:semiHidden="0" w:uiPriority="64" w:unhideWhenUsed="0"/>
+    <w:lsdException w:name="Medium List 1 Accent 6" w:semiHidden="0" w:uiPriority="65" w:unhideWhenUsed="0"/>
+    <w:lsdException w:name="Medium List 2 Accent 6" w:semiHidden="0" w:uiPriority="66" w:unhideWhenUsed="0"/>
+    <w:lsdException w:name="Medium Grid 1 Accent 6" w:semiHidden="0" w:uiPriority="67" w:unhideWhenUsed="0"/>
+    <w:lsdException w:name="Medium Grid 2 Accent 6" w:semiHidden="0" w:uiPriority="68" w:unhideWhenUsed="0"/>
+    <w:lsdException w:name="Medium Grid 3 Accent 6" w:semiHidden="0" w:uiPriority="69" w:unhideWhenUsed="0"/>
+    <w:lsdException w:name="Dark List Accent 6" w:semiHidden="0" w:uiPriority="70" w:unhideWhenUsed="0"/>
+    <w:lsdException w:name="Colorful Shading Accent 6" w:semiHidden="0" w:uiPriority="71" w:unhideWhenUsed="0"/>
+    <w:lsdException w:name="Colorful List Accent 6" w:semiHidden="0" w:uiPriority="72" w:unhideWhenUsed="0"/>
+    <w:lsdException w:name="Colorful Grid Accent 6" w:semiHidden="0" w:uiPriority="73" w:unhideWhenUsed="0"/>
+    <w:lsdException w:name="Subtle Emphasis" w:semiHidden="0" w:uiPriority="19" w:unhideWhenUsed="0" w:qFormat="1"/>
+    <w:lsdException w:name="Intense Emphasis" w:semiHidden="0" w:uiPriority="21" w:unhideWhenUsed="0" w:qFormat="1"/>
+    <w:lsdException w:name="Subtle Reference" w:semiHidden="0" w:uiPriority="31" w:unhideWhenUsed="0" w:qFormat="1"/>
+    <w:lsdException w:name="Intense Reference" w:semiHidden="0" w:uiPriority="32" w:unhideWhenUsed="0" w:qFormat="1"/>
+    <w:lsdException w:name="Book Title" w:semiHidden="0" w:uiPriority="33" w:unhideWhenUsed="0" w:qFormat="1"/>
+    <w:lsdException w:name="Bibliography" w:uiPriority="37"/>
+    <w:lsdException w:name="TOC Heading" w:uiPriority="39" w:qFormat="1"/>
   </w:latentStyles>
   <w:style w:type="paragraph" w:default="1" w:styleId="Normal">
     <w:name w:val="Normal"/>
@@ -5393,6 +4038,490 @@
       <w:spacing w:after="100"/>
       <w:ind w:left="220"/>
     </w:pPr>
+  </w:style>
+  <w:style w:type="paragraph" w:styleId="BalloonText">
+    <w:name w:val="Balloon Text"/>
+    <w:basedOn w:val="Normal"/>
+    <w:link w:val="BalloonTextChar"/>
+    <w:uiPriority w:val="99"/>
+    <w:semiHidden/>
+    <w:unhideWhenUsed/>
+    <w:rsid w:val="00A72B83"/>
+    <w:pPr>
+      <w:spacing w:after="0" w:line="240" w:lineRule="auto"/>
+    </w:pPr>
+    <w:rPr>
+      <w:rFonts w:ascii="Tahoma" w:hAnsi="Tahoma" w:cs="Tahoma"/>
+      <w:sz w:val="16"/>
+      <w:szCs w:val="16"/>
+    </w:rPr>
+  </w:style>
+  <w:style w:type="character" w:customStyle="1" w:styleId="BalloonTextChar">
+    <w:name w:val="Balloon Text Char"/>
+    <w:basedOn w:val="DefaultParagraphFont"/>
+    <w:link w:val="BalloonText"/>
+    <w:uiPriority w:val="99"/>
+    <w:semiHidden/>
+    <w:rsid w:val="00A72B83"/>
+    <w:rPr>
+      <w:rFonts w:ascii="Tahoma" w:hAnsi="Tahoma" w:cs="Tahoma"/>
+      <w:sz w:val="16"/>
+      <w:szCs w:val="16"/>
+    </w:rPr>
+  </w:style>
+</w:styles>
+</file>
+
+<file path=word/stylesWithEffects.xml><?xml version="1.0" encoding="utf-8"?>
+<w:styles xmlns:wpc="http://schemas.microsoft.com/office/word/2010/wordprocessingCanvas" xmlns:mc="http://schemas.openxmlformats.org/markup-compatibility/2006" xmlns:o="urn:schemas-microsoft-com:office:office" xmlns:r="http://schemas.openxmlformats.org/officeDocument/2006/relationships" xmlns:m="http://schemas.openxmlformats.org/officeDocument/2006/math" xmlns:v="urn:schemas-microsoft-com:vml" xmlns:wp14="http://schemas.microsoft.com/office/word/2010/wordprocessingDrawing" xmlns:wp="http://schemas.openxmlformats.org/drawingml/2006/wordprocessingDrawing" xmlns:w10="urn:schemas-microsoft-com:office:word" xmlns:w="http://schemas.openxmlformats.org/wordprocessingml/2006/main" xmlns:w14="http://schemas.microsoft.com/office/word/2010/wordml" xmlns:wpg="http://schemas.microsoft.com/office/word/2010/wordprocessingGroup" xmlns:wpi="http://schemas.microsoft.com/office/word/2010/wordprocessingInk" xmlns:wne="http://schemas.microsoft.com/office/word/2006/wordml" xmlns:wps="http://schemas.microsoft.com/office/word/2010/wordprocessingShape" mc:Ignorable="w14 wp14">
+  <w:docDefaults>
+    <w:rPrDefault>
+      <w:rPr>
+        <w:rFonts w:asciiTheme="minorHAnsi" w:eastAsia="SimSun" w:hAnsiTheme="minorHAnsi" w:cstheme="minorBidi"/>
+        <w:sz w:val="22"/>
+        <w:szCs w:val="22"/>
+        <w:lang w:val="en-GB" w:eastAsia="en-US" w:bidi="ar-SA"/>
+      </w:rPr>
+    </w:rPrDefault>
+    <w:pPrDefault>
+      <w:pPr>
+        <w:spacing w:after="200" w:line="276" w:lineRule="auto"/>
+      </w:pPr>
+    </w:pPrDefault>
+  </w:docDefaults>
+  <w:latentStyles w:defLockedState="0" w:defUIPriority="99" w:defSemiHidden="1" w:defUnhideWhenUsed="1" w:defQFormat="0" w:count="267">
+    <w:lsdException w:name="Normal" w:semiHidden="0" w:uiPriority="0" w:unhideWhenUsed="0" w:qFormat="1"/>
+    <w:lsdException w:name="heading 1" w:semiHidden="0" w:uiPriority="9" w:unhideWhenUsed="0" w:qFormat="1"/>
+    <w:lsdException w:name="heading 2" w:uiPriority="9" w:qFormat="1"/>
+    <w:lsdException w:name="heading 3" w:uiPriority="9" w:qFormat="1"/>
+    <w:lsdException w:name="heading 4" w:uiPriority="9" w:qFormat="1"/>
+    <w:lsdException w:name="heading 5" w:uiPriority="9" w:qFormat="1"/>
+    <w:lsdException w:name="heading 6" w:uiPriority="9" w:qFormat="1"/>
+    <w:lsdException w:name="heading 7" w:uiPriority="9" w:qFormat="1"/>
+    <w:lsdException w:name="heading 8" w:uiPriority="9" w:qFormat="1"/>
+    <w:lsdException w:name="heading 9" w:uiPriority="9" w:qFormat="1"/>
+    <w:lsdException w:name="toc 1" w:uiPriority="39"/>
+    <w:lsdException w:name="toc 2" w:uiPriority="39"/>
+    <w:lsdException w:name="toc 3" w:uiPriority="39"/>
+    <w:lsdException w:name="toc 4" w:uiPriority="39"/>
+    <w:lsdException w:name="toc 5" w:uiPriority="39"/>
+    <w:lsdException w:name="toc 6" w:uiPriority="39"/>
+    <w:lsdException w:name="toc 7" w:uiPriority="39"/>
+    <w:lsdException w:name="toc 8" w:uiPriority="39"/>
+    <w:lsdException w:name="toc 9" w:uiPriority="39"/>
+    <w:lsdException w:name="caption" w:uiPriority="35" w:qFormat="1"/>
+    <w:lsdException w:name="Title" w:semiHidden="0" w:uiPriority="10" w:unhideWhenUsed="0" w:qFormat="1"/>
+    <w:lsdException w:name="Default Paragraph Font" w:uiPriority="1"/>
+    <w:lsdException w:name="Subtitle" w:semiHidden="0" w:uiPriority="11" w:unhideWhenUsed="0" w:qFormat="1"/>
+    <w:lsdException w:name="Strong" w:semiHidden="0" w:uiPriority="22" w:unhideWhenUsed="0" w:qFormat="1"/>
+    <w:lsdException w:name="Emphasis" w:semiHidden="0" w:uiPriority="20" w:unhideWhenUsed="0" w:qFormat="1"/>
+    <w:lsdException w:name="Table Grid" w:semiHidden="0" w:uiPriority="59" w:unhideWhenUsed="0"/>
+    <w:lsdException w:name="Placeholder Text" w:unhideWhenUsed="0"/>
+    <w:lsdException w:name="No Spacing" w:semiHidden="0" w:uiPriority="1" w:unhideWhenUsed="0" w:qFormat="1"/>
+    <w:lsdException w:name="Light Shading" w:semiHidden="0" w:uiPriority="60" w:unhideWhenUsed="0"/>
+    <w:lsdException w:name="Light List" w:semiHidden="0" w:uiPriority="61" w:unhideWhenUsed="0"/>
+    <w:lsdException w:name="Light Grid" w:semiHidden="0" w:uiPriority="62" w:unhideWhenUsed="0"/>
+    <w:lsdException w:name="Medium Shading 1" w:semiHidden="0" w:uiPriority="63" w:unhideWhenUsed="0"/>
+    <w:lsdException w:name="Medium Shading 2" w:semiHidden="0" w:uiPriority="64" w:unhideWhenUsed="0"/>
+    <w:lsdException w:name="Medium List 1" w:semiHidden="0" w:uiPriority="65" w:unhideWhenUsed="0"/>
+    <w:lsdException w:name="Medium List 2" w:semiHidden="0" w:uiPriority="66" w:unhideWhenUsed="0"/>
+    <w:lsdException w:name="Medium Grid 1" w:semiHidden="0" w:uiPriority="67" w:unhideWhenUsed="0"/>
+    <w:lsdException w:name="Medium Grid 2" w:semiHidden="0" w:uiPriority="68" w:unhideWhenUsed="0"/>
+    <w:lsdException w:name="Medium Grid 3" w:semiHidden="0" w:uiPriority="69" w:unhideWhenUsed="0"/>
+    <w:lsdException w:name="Dark List" w:semiHidden="0" w:uiPriority="70" w:unhideWhenUsed="0"/>
+    <w:lsdException w:name="Colorful Shading" w:semiHidden="0" w:uiPriority="71" w:unhideWhenUsed="0"/>
+    <w:lsdException w:name="Colorful List" w:semiHidden="0" w:uiPriority="72" w:unhideWhenUsed="0"/>
+    <w:lsdException w:name="Colorful Grid" w:semiHidden="0" w:uiPriority="73" w:unhideWhenUsed="0"/>
+    <w:lsdException w:name="Light Shading Accent 1" w:semiHidden="0" w:uiPriority="60" w:unhideWhenUsed="0"/>
+    <w:lsdException w:name="Light List Accent 1" w:semiHidden="0" w:uiPriority="61" w:unhideWhenUsed="0"/>
+    <w:lsdException w:name="Light Grid Accent 1" w:semiHidden="0" w:uiPriority="62" w:unhideWhenUsed="0"/>
+    <w:lsdException w:name="Medium Shading 1 Accent 1" w:semiHidden="0" w:uiPriority="63" w:unhideWhenUsed="0"/>
+    <w:lsdException w:name="Medium Shading 2 Accent 1" w:semiHidden="0" w:uiPriority="64" w:unhideWhenUsed="0"/>
+    <w:lsdException w:name="Medium List 1 Accent 1" w:semiHidden="0" w:uiPriority="65" w:unhideWhenUsed="0"/>
+    <w:lsdException w:name="Revision" w:unhideWhenUsed="0"/>
+    <w:lsdException w:name="List Paragraph" w:semiHidden="0" w:uiPriority="34" w:unhideWhenUsed="0" w:qFormat="1"/>
+    <w:lsdException w:name="Quote" w:semiHidden="0" w:uiPriority="29" w:unhideWhenUsed="0" w:qFormat="1"/>
+    <w:lsdException w:name="Intense Quote" w:semiHidden="0" w:uiPriority="30" w:unhideWhenUsed="0" w:qFormat="1"/>
+    <w:lsdException w:name="Medium List 2 Accent 1" w:semiHidden="0" w:uiPriority="66" w:unhideWhenUsed="0"/>
+    <w:lsdException w:name="Medium Grid 1 Accent 1" w:semiHidden="0" w:uiPriority="67" w:unhideWhenUsed="0"/>
+    <w:lsdException w:name="Medium Grid 2 Accent 1" w:semiHidden="0" w:uiPriority="68" w:unhideWhenUsed="0"/>
+    <w:lsdException w:name="Medium Grid 3 Accent 1" w:semiHidden="0" w:uiPriority="69" w:unhideWhenUsed="0"/>
+    <w:lsdException w:name="Dark List Accent 1" w:semiHidden="0" w:uiPriority="70" w:unhideWhenUsed="0"/>
+    <w:lsdException w:name="Colorful Shading Accent 1" w:semiHidden="0" w:uiPriority="71" w:unhideWhenUsed="0"/>
+    <w:lsdException w:name="Colorful List Accent 1" w:semiHidden="0" w:uiPriority="72" w:unhideWhenUsed="0"/>
+    <w:lsdException w:name="Colorful Grid Accent 1" w:semiHidden="0" w:uiPriority="73" w:unhideWhenUsed="0"/>
+    <w:lsdException w:name="Light Shading Accent 2" w:semiHidden="0" w:uiPriority="60" w:unhideWhenUsed="0"/>
+    <w:lsdException w:name="Light List Accent 2" w:semiHidden="0" w:uiPriority="61" w:unhideWhenUsed="0"/>
+    <w:lsdException w:name="Light Grid Accent 2" w:semiHidden="0" w:uiPriority="62" w:unhideWhenUsed="0"/>
+    <w:lsdException w:name="Medium Shading 1 Accent 2" w:semiHidden="0" w:uiPriority="63" w:unhideWhenUsed="0"/>
+    <w:lsdException w:name="Medium Shading 2 Accent 2" w:semiHidden="0" w:uiPriority="64" w:unhideWhenUsed="0"/>
+    <w:lsdException w:name="Medium List 1 Accent 2" w:semiHidden="0" w:uiPriority="65" w:unhideWhenUsed="0"/>
+    <w:lsdException w:name="Medium List 2 Accent 2" w:semiHidden="0" w:uiPriority="66" w:unhideWhenUsed="0"/>
+    <w:lsdException w:name="Medium Grid 1 Accent 2" w:semiHidden="0" w:uiPriority="67" w:unhideWhenUsed="0"/>
+    <w:lsdException w:name="Medium Grid 2 Accent 2" w:semiHidden="0" w:uiPriority="68" w:unhideWhenUsed="0"/>
+    <w:lsdException w:name="Medium Grid 3 Accent 2" w:semiHidden="0" w:uiPriority="69" w:unhideWhenUsed="0"/>
+    <w:lsdException w:name="Dark List Accent 2" w:semiHidden="0" w:uiPriority="70" w:unhideWhenUsed="0"/>
+    <w:lsdException w:name="Colorful Shading Accent 2" w:semiHidden="0" w:uiPriority="71" w:unhideWhenUsed="0"/>
+    <w:lsdException w:name="Colorful List Accent 2" w:semiHidden="0" w:uiPriority="72" w:unhideWhenUsed="0"/>
+    <w:lsdException w:name="Colorful Grid Accent 2" w:semiHidden="0" w:uiPriority="73" w:unhideWhenUsed="0"/>
+    <w:lsdException w:name="Light Shading Accent 3" w:semiHidden="0" w:uiPriority="60" w:unhideWhenUsed="0"/>
+    <w:lsdException w:name="Light List Accent 3" w:semiHidden="0" w:uiPriority="61" w:unhideWhenUsed="0"/>
+    <w:lsdException w:name="Light Grid Accent 3" w:semiHidden="0" w:uiPriority="62" w:unhideWhenUsed="0"/>
+    <w:lsdException w:name="Medium Shading 1 Accent 3" w:semiHidden="0" w:uiPriority="63" w:unhideWhenUsed="0"/>
+    <w:lsdException w:name="Medium Shading 2 Accent 3" w:semiHidden="0" w:uiPriority="64" w:unhideWhenUsed="0"/>
+    <w:lsdException w:name="Medium List 1 Accent 3" w:semiHidden="0" w:uiPriority="65" w:unhideWhenUsed="0"/>
+    <w:lsdException w:name="Medium List 2 Accent 3" w:semiHidden="0" w:uiPriority="66" w:unhideWhenUsed="0"/>
+    <w:lsdException w:name="Medium Grid 1 Accent 3" w:semiHidden="0" w:uiPriority="67" w:unhideWhenUsed="0"/>
+    <w:lsdException w:name="Medium Grid 2 Accent 3" w:semiHidden="0" w:uiPriority="68" w:unhideWhenUsed="0"/>
+    <w:lsdException w:name="Medium Grid 3 Accent 3" w:semiHidden="0" w:uiPriority="69" w:unhideWhenUsed="0"/>
+    <w:lsdException w:name="Dark List Accent 3" w:semiHidden="0" w:uiPriority="70" w:unhideWhenUsed="0"/>
+    <w:lsdException w:name="Colorful Shading Accent 3" w:semiHidden="0" w:uiPriority="71" w:unhideWhenUsed="0"/>
+    <w:lsdException w:name="Colorful List Accent 3" w:semiHidden="0" w:uiPriority="72" w:unhideWhenUsed="0"/>
+    <w:lsdException w:name="Colorful Grid Accent 3" w:semiHidden="0" w:uiPriority="73" w:unhideWhenUsed="0"/>
+    <w:lsdException w:name="Light Shading Accent 4" w:semiHidden="0" w:uiPriority="60" w:unhideWhenUsed="0"/>
+    <w:lsdException w:name="Light List Accent 4" w:semiHidden="0" w:uiPriority="61" w:unhideWhenUsed="0"/>
+    <w:lsdException w:name="Light Grid Accent 4" w:semiHidden="0" w:uiPriority="62" w:unhideWhenUsed="0"/>
+    <w:lsdException w:name="Medium Shading 1 Accent 4" w:semiHidden="0" w:uiPriority="63" w:unhideWhenUsed="0"/>
+    <w:lsdException w:name="Medium Shading 2 Accent 4" w:semiHidden="0" w:uiPriority="64" w:unhideWhenUsed="0"/>
+    <w:lsdException w:name="Medium List 1 Accent 4" w:semiHidden="0" w:uiPriority="65" w:unhideWhenUsed="0"/>
+    <w:lsdException w:name="Medium List 2 Accent 4" w:semiHidden="0" w:uiPriority="66" w:unhideWhenUsed="0"/>
+    <w:lsdException w:name="Medium Grid 1 Accent 4" w:semiHidden="0" w:uiPriority="67" w:unhideWhenUsed="0"/>
+    <w:lsdException w:name="Medium Grid 2 Accent 4" w:semiHidden="0" w:uiPriority="68" w:unhideWhenUsed="0"/>
+    <w:lsdException w:name="Medium Grid 3 Accent 4" w:semiHidden="0" w:uiPriority="69" w:unhideWhenUsed="0"/>
+    <w:lsdException w:name="Dark List Accent 4" w:semiHidden="0" w:uiPriority="70" w:unhideWhenUsed="0"/>
+    <w:lsdException w:name="Colorful Shading Accent 4" w:semiHidden="0" w:uiPriority="71" w:unhideWhenUsed="0"/>
+    <w:lsdException w:name="Colorful List Accent 4" w:semiHidden="0" w:uiPriority="72" w:unhideWhenUsed="0"/>
+    <w:lsdException w:name="Colorful Grid Accent 4" w:semiHidden="0" w:uiPriority="73" w:unhideWhenUsed="0"/>
+    <w:lsdException w:name="Light Shading Accent 5" w:semiHidden="0" w:uiPriority="60" w:unhideWhenUsed="0"/>
+    <w:lsdException w:name="Light List Accent 5" w:semiHidden="0" w:uiPriority="61" w:unhideWhenUsed="0"/>
+    <w:lsdException w:name="Light Grid Accent 5" w:semiHidden="0" w:uiPriority="62" w:unhideWhenUsed="0"/>
+    <w:lsdException w:name="Medium Shading 1 Accent 5" w:semiHidden="0" w:uiPriority="63" w:unhideWhenUsed="0"/>
+    <w:lsdException w:name="Medium Shading 2 Accent 5" w:semiHidden="0" w:uiPriority="64" w:unhideWhenUsed="0"/>
+    <w:lsdException w:name="Medium List 1 Accent 5" w:semiHidden="0" w:uiPriority="65" w:unhideWhenUsed="0"/>
+    <w:lsdException w:name="Medium List 2 Accent 5" w:semiHidden="0" w:uiPriority="66" w:unhideWhenUsed="0"/>
+    <w:lsdException w:name="Medium Grid 1 Accent 5" w:semiHidden="0" w:uiPriority="67" w:unhideWhenUsed="0"/>
+    <w:lsdException w:name="Medium Grid 2 Accent 5" w:semiHidden="0" w:uiPriority="68" w:unhideWhenUsed="0"/>
+    <w:lsdException w:name="Medium Grid 3 Accent 5" w:semiHidden="0" w:uiPriority="69" w:unhideWhenUsed="0"/>
+    <w:lsdException w:name="Dark List Accent 5" w:semiHidden="0" w:uiPriority="70" w:unhideWhenUsed="0"/>
+    <w:lsdException w:name="Colorful Shading Accent 5" w:semiHidden="0" w:uiPriority="71" w:unhideWhenUsed="0"/>
+    <w:lsdException w:name="Colorful List Accent 5" w:semiHidden="0" w:uiPriority="72" w:unhideWhenUsed="0"/>
+    <w:lsdException w:name="Colorful Grid Accent 5" w:semiHidden="0" w:uiPriority="73" w:unhideWhenUsed="0"/>
+    <w:lsdException w:name="Light Shading Accent 6" w:semiHidden="0" w:uiPriority="60" w:unhideWhenUsed="0"/>
+    <w:lsdException w:name="Light List Accent 6" w:semiHidden="0" w:uiPriority="61" w:unhideWhenUsed="0"/>
+    <w:lsdException w:name="Light Grid Accent 6" w:semiHidden="0" w:uiPriority="62" w:unhideWhenUsed="0"/>
+    <w:lsdException w:name="Medium Shading 1 Accent 6" w:semiHidden="0" w:uiPriority="63" w:unhideWhenUsed="0"/>
+    <w:lsdException w:name="Medium Shading 2 Accent 6" w:semiHidden="0" w:uiPriority="64" w:unhideWhenUsed="0"/>
+    <w:lsdException w:name="Medium List 1 Accent 6" w:semiHidden="0" w:uiPriority="65" w:unhideWhenUsed="0"/>
+    <w:lsdException w:name="Medium List 2 Accent 6" w:semiHidden="0" w:uiPriority="66" w:unhideWhenUsed="0"/>
+    <w:lsdException w:name="Medium Grid 1 Accent 6" w:semiHidden="0" w:uiPriority="67" w:unhideWhenUsed="0"/>
+    <w:lsdException w:name="Medium Grid 2 Accent 6" w:semiHidden="0" w:uiPriority="68" w:unhideWhenUsed="0"/>
+    <w:lsdException w:name="Medium Grid 3 Accent 6" w:semiHidden="0" w:uiPriority="69" w:unhideWhenUsed="0"/>
+    <w:lsdException w:name="Dark List Accent 6" w:semiHidden="0" w:uiPriority="70" w:unhideWhenUsed="0"/>
+    <w:lsdException w:name="Colorful Shading Accent 6" w:semiHidden="0" w:uiPriority="71" w:unhideWhenUsed="0"/>
+    <w:lsdException w:name="Colorful List Accent 6" w:semiHidden="0" w:uiPriority="72" w:unhideWhenUsed="0"/>
+    <w:lsdException w:name="Colorful Grid Accent 6" w:semiHidden="0" w:uiPriority="73" w:unhideWhenUsed="0"/>
+    <w:lsdException w:name="Subtle Emphasis" w:semiHidden="0" w:uiPriority="19" w:unhideWhenUsed="0" w:qFormat="1"/>
+    <w:lsdException w:name="Intense Emphasis" w:semiHidden="0" w:uiPriority="21" w:unhideWhenUsed="0" w:qFormat="1"/>
+    <w:lsdException w:name="Subtle Reference" w:semiHidden="0" w:uiPriority="31" w:unhideWhenUsed="0" w:qFormat="1"/>
+    <w:lsdException w:name="Intense Reference" w:semiHidden="0" w:uiPriority="32" w:unhideWhenUsed="0" w:qFormat="1"/>
+    <w:lsdException w:name="Book Title" w:semiHidden="0" w:uiPriority="33" w:unhideWhenUsed="0" w:qFormat="1"/>
+    <w:lsdException w:name="Bibliography" w:uiPriority="37"/>
+    <w:lsdException w:name="TOC Heading" w:uiPriority="39" w:qFormat="1"/>
+  </w:latentStyles>
+  <w:style w:type="paragraph" w:default="1" w:styleId="Normal">
+    <w:name w:val="Normal"/>
+    <w:qFormat/>
+  </w:style>
+  <w:style w:type="paragraph" w:styleId="Heading1">
+    <w:name w:val="heading 1"/>
+    <w:basedOn w:val="Normal"/>
+    <w:next w:val="Normal"/>
+    <w:link w:val="Heading1Char"/>
+    <w:uiPriority w:val="9"/>
+    <w:qFormat/>
+    <w:rsid w:val="002D5619"/>
+    <w:pPr>
+      <w:keepNext/>
+      <w:keepLines/>
+      <w:spacing w:before="480" w:after="0"/>
+      <w:outlineLvl w:val="0"/>
+    </w:pPr>
+    <w:rPr>
+      <w:rFonts w:asciiTheme="majorHAnsi" w:eastAsiaTheme="majorEastAsia" w:hAnsiTheme="majorHAnsi" w:cstheme="majorBidi"/>
+      <w:b/>
+      <w:bCs/>
+      <w:color w:val="365F91" w:themeColor="accent1" w:themeShade="BF"/>
+      <w:sz w:val="28"/>
+      <w:szCs w:val="28"/>
+    </w:rPr>
+  </w:style>
+  <w:style w:type="paragraph" w:styleId="Heading2">
+    <w:name w:val="heading 2"/>
+    <w:basedOn w:val="Normal"/>
+    <w:next w:val="Normal"/>
+    <w:link w:val="Heading2Char"/>
+    <w:uiPriority w:val="9"/>
+    <w:unhideWhenUsed/>
+    <w:qFormat/>
+    <w:rsid w:val="00213485"/>
+    <w:pPr>
+      <w:keepNext/>
+      <w:keepLines/>
+      <w:spacing w:before="200" w:after="0"/>
+      <w:outlineLvl w:val="1"/>
+    </w:pPr>
+    <w:rPr>
+      <w:rFonts w:asciiTheme="majorHAnsi" w:eastAsiaTheme="majorEastAsia" w:hAnsiTheme="majorHAnsi" w:cstheme="majorBidi"/>
+      <w:b/>
+      <w:bCs/>
+      <w:color w:val="4F81BD" w:themeColor="accent1"/>
+      <w:sz w:val="26"/>
+      <w:szCs w:val="26"/>
+    </w:rPr>
+  </w:style>
+  <w:style w:type="character" w:default="1" w:styleId="DefaultParagraphFont">
+    <w:name w:val="Default Paragraph Font"/>
+    <w:uiPriority w:val="1"/>
+    <w:semiHidden/>
+    <w:unhideWhenUsed/>
+  </w:style>
+  <w:style w:type="table" w:default="1" w:styleId="TableNormal">
+    <w:name w:val="Normal Table"/>
+    <w:uiPriority w:val="99"/>
+    <w:semiHidden/>
+    <w:unhideWhenUsed/>
+    <w:tblPr>
+      <w:tblInd w:w="0" w:type="dxa"/>
+      <w:tblCellMar>
+        <w:top w:w="0" w:type="dxa"/>
+        <w:left w:w="108" w:type="dxa"/>
+        <w:bottom w:w="0" w:type="dxa"/>
+        <w:right w:w="108" w:type="dxa"/>
+      </w:tblCellMar>
+    </w:tblPr>
+  </w:style>
+  <w:style w:type="numbering" w:default="1" w:styleId="NoList">
+    <w:name w:val="No List"/>
+    <w:uiPriority w:val="99"/>
+    <w:semiHidden/>
+    <w:unhideWhenUsed/>
+  </w:style>
+  <w:style w:type="character" w:customStyle="1" w:styleId="Heading1Char">
+    <w:name w:val="Heading 1 Char"/>
+    <w:basedOn w:val="DefaultParagraphFont"/>
+    <w:link w:val="Heading1"/>
+    <w:uiPriority w:val="9"/>
+    <w:rsid w:val="002D5619"/>
+    <w:rPr>
+      <w:rFonts w:asciiTheme="majorHAnsi" w:eastAsiaTheme="majorEastAsia" w:hAnsiTheme="majorHAnsi" w:cstheme="majorBidi"/>
+      <w:b/>
+      <w:bCs/>
+      <w:color w:val="365F91" w:themeColor="accent1" w:themeShade="BF"/>
+      <w:sz w:val="28"/>
+      <w:szCs w:val="28"/>
+    </w:rPr>
+  </w:style>
+  <w:style w:type="paragraph" w:styleId="ListParagraph">
+    <w:name w:val="List Paragraph"/>
+    <w:basedOn w:val="Normal"/>
+    <w:uiPriority w:val="34"/>
+    <w:qFormat/>
+    <w:rsid w:val="002D5619"/>
+    <w:pPr>
+      <w:ind w:left="720"/>
+      <w:contextualSpacing/>
+    </w:pPr>
+  </w:style>
+  <w:style w:type="character" w:styleId="Hyperlink">
+    <w:name w:val="Hyperlink"/>
+    <w:basedOn w:val="DefaultParagraphFont"/>
+    <w:uiPriority w:val="99"/>
+    <w:unhideWhenUsed/>
+    <w:rsid w:val="00213485"/>
+    <w:rPr>
+      <w:color w:val="0000FF"/>
+      <w:u w:val="single"/>
+    </w:rPr>
+  </w:style>
+  <w:style w:type="character" w:customStyle="1" w:styleId="Heading2Char">
+    <w:name w:val="Heading 2 Char"/>
+    <w:basedOn w:val="DefaultParagraphFont"/>
+    <w:link w:val="Heading2"/>
+    <w:uiPriority w:val="9"/>
+    <w:rsid w:val="00213485"/>
+    <w:rPr>
+      <w:rFonts w:asciiTheme="majorHAnsi" w:eastAsiaTheme="majorEastAsia" w:hAnsiTheme="majorHAnsi" w:cstheme="majorBidi"/>
+      <w:b/>
+      <w:bCs/>
+      <w:color w:val="4F81BD" w:themeColor="accent1"/>
+      <w:sz w:val="26"/>
+      <w:szCs w:val="26"/>
+    </w:rPr>
+  </w:style>
+  <w:style w:type="character" w:styleId="Strong">
+    <w:name w:val="Strong"/>
+    <w:basedOn w:val="DefaultParagraphFont"/>
+    <w:uiPriority w:val="22"/>
+    <w:qFormat/>
+    <w:rsid w:val="00213485"/>
+    <w:rPr>
+      <w:b/>
+      <w:bCs/>
+    </w:rPr>
+  </w:style>
+  <w:style w:type="paragraph" w:styleId="Title">
+    <w:name w:val="Title"/>
+    <w:basedOn w:val="Normal"/>
+    <w:next w:val="Normal"/>
+    <w:link w:val="TitleChar"/>
+    <w:uiPriority w:val="10"/>
+    <w:qFormat/>
+    <w:rsid w:val="00C4463C"/>
+    <w:pPr>
+      <w:pBdr>
+        <w:bottom w:val="single" w:sz="8" w:space="4" w:color="4F81BD" w:themeColor="accent1"/>
+      </w:pBdr>
+      <w:spacing w:after="300" w:line="240" w:lineRule="auto"/>
+      <w:contextualSpacing/>
+    </w:pPr>
+    <w:rPr>
+      <w:rFonts w:asciiTheme="majorHAnsi" w:eastAsiaTheme="majorEastAsia" w:hAnsiTheme="majorHAnsi" w:cstheme="majorBidi"/>
+      <w:color w:val="17365D" w:themeColor="text2" w:themeShade="BF"/>
+      <w:spacing w:val="5"/>
+      <w:kern w:val="28"/>
+      <w:sz w:val="52"/>
+      <w:szCs w:val="52"/>
+    </w:rPr>
+  </w:style>
+  <w:style w:type="character" w:customStyle="1" w:styleId="TitleChar">
+    <w:name w:val="Title Char"/>
+    <w:basedOn w:val="DefaultParagraphFont"/>
+    <w:link w:val="Title"/>
+    <w:uiPriority w:val="10"/>
+    <w:rsid w:val="00C4463C"/>
+    <w:rPr>
+      <w:rFonts w:asciiTheme="majorHAnsi" w:eastAsiaTheme="majorEastAsia" w:hAnsiTheme="majorHAnsi" w:cstheme="majorBidi"/>
+      <w:color w:val="17365D" w:themeColor="text2" w:themeShade="BF"/>
+      <w:spacing w:val="5"/>
+      <w:kern w:val="28"/>
+      <w:sz w:val="52"/>
+      <w:szCs w:val="52"/>
+    </w:rPr>
+  </w:style>
+  <w:style w:type="paragraph" w:styleId="NoSpacing">
+    <w:name w:val="No Spacing"/>
+    <w:uiPriority w:val="1"/>
+    <w:qFormat/>
+    <w:rsid w:val="00C03496"/>
+    <w:pPr>
+      <w:spacing w:after="0" w:line="240" w:lineRule="auto"/>
+    </w:pPr>
+  </w:style>
+  <w:style w:type="character" w:styleId="FollowedHyperlink">
+    <w:name w:val="FollowedHyperlink"/>
+    <w:basedOn w:val="DefaultParagraphFont"/>
+    <w:uiPriority w:val="99"/>
+    <w:semiHidden/>
+    <w:unhideWhenUsed/>
+    <w:rsid w:val="00C03496"/>
+    <w:rPr>
+      <w:color w:val="800080" w:themeColor="followedHyperlink"/>
+      <w:u w:val="single"/>
+    </w:rPr>
+  </w:style>
+  <w:style w:type="table" w:styleId="TableGrid">
+    <w:name w:val="Table Grid"/>
+    <w:basedOn w:val="TableNormal"/>
+    <w:uiPriority w:val="59"/>
+    <w:rsid w:val="00D95666"/>
+    <w:pPr>
+      <w:spacing w:after="0" w:line="240" w:lineRule="auto"/>
+    </w:pPr>
+    <w:tblPr>
+      <w:tblBorders>
+        <w:top w:val="single" w:sz="4" w:space="0" w:color="auto"/>
+        <w:left w:val="single" w:sz="4" w:space="0" w:color="auto"/>
+        <w:bottom w:val="single" w:sz="4" w:space="0" w:color="auto"/>
+        <w:right w:val="single" w:sz="4" w:space="0" w:color="auto"/>
+        <w:insideH w:val="single" w:sz="4" w:space="0" w:color="auto"/>
+        <w:insideV w:val="single" w:sz="4" w:space="0" w:color="auto"/>
+      </w:tblBorders>
+    </w:tblPr>
+  </w:style>
+  <w:style w:type="paragraph" w:styleId="TOCHeading">
+    <w:name w:val="TOC Heading"/>
+    <w:basedOn w:val="Heading1"/>
+    <w:next w:val="Normal"/>
+    <w:uiPriority w:val="39"/>
+    <w:unhideWhenUsed/>
+    <w:qFormat/>
+    <w:rsid w:val="00173470"/>
+    <w:pPr>
+      <w:spacing w:before="240" w:line="259" w:lineRule="auto"/>
+      <w:outlineLvl w:val="9"/>
+    </w:pPr>
+    <w:rPr>
+      <w:b w:val="0"/>
+      <w:bCs w:val="0"/>
+      <w:sz w:val="32"/>
+      <w:szCs w:val="32"/>
+      <w:lang w:val="en-US"/>
+    </w:rPr>
+  </w:style>
+  <w:style w:type="paragraph" w:styleId="TOC1">
+    <w:name w:val="toc 1"/>
+    <w:basedOn w:val="Normal"/>
+    <w:next w:val="Normal"/>
+    <w:autoRedefine/>
+    <w:uiPriority w:val="39"/>
+    <w:unhideWhenUsed/>
+    <w:rsid w:val="00173470"/>
+    <w:pPr>
+      <w:spacing w:after="100"/>
+    </w:pPr>
+  </w:style>
+  <w:style w:type="paragraph" w:styleId="TOC2">
+    <w:name w:val="toc 2"/>
+    <w:basedOn w:val="Normal"/>
+    <w:next w:val="Normal"/>
+    <w:autoRedefine/>
+    <w:uiPriority w:val="39"/>
+    <w:unhideWhenUsed/>
+    <w:rsid w:val="00173470"/>
+    <w:pPr>
+      <w:spacing w:after="100"/>
+      <w:ind w:left="220"/>
+    </w:pPr>
+  </w:style>
+  <w:style w:type="paragraph" w:styleId="BalloonText">
+    <w:name w:val="Balloon Text"/>
+    <w:basedOn w:val="Normal"/>
+    <w:link w:val="BalloonTextChar"/>
+    <w:uiPriority w:val="99"/>
+    <w:semiHidden/>
+    <w:unhideWhenUsed/>
+    <w:rsid w:val="00A72B83"/>
+    <w:pPr>
+      <w:spacing w:after="0" w:line="240" w:lineRule="auto"/>
+    </w:pPr>
+    <w:rPr>
+      <w:rFonts w:ascii="Tahoma" w:hAnsi="Tahoma" w:cs="Tahoma"/>
+      <w:sz w:val="16"/>
+      <w:szCs w:val="16"/>
+    </w:rPr>
+  </w:style>
+  <w:style w:type="character" w:customStyle="1" w:styleId="BalloonTextChar">
+    <w:name w:val="Balloon Text Char"/>
+    <w:basedOn w:val="DefaultParagraphFont"/>
+    <w:link w:val="BalloonText"/>
+    <w:uiPriority w:val="99"/>
+    <w:semiHidden/>
+    <w:rsid w:val="00A72B83"/>
+    <w:rPr>
+      <w:rFonts w:ascii="Tahoma" w:hAnsi="Tahoma" w:cs="Tahoma"/>
+      <w:sz w:val="16"/>
+      <w:szCs w:val="16"/>
+    </w:rPr>
   </w:style>
 </w:styles>
 </file>
@@ -5687,7 +4816,7 @@
 </file>
 
 <file path=customXml/itemProps1.xml><?xml version="1.0" encoding="utf-8"?>
-<ds:datastoreItem xmlns:ds="http://schemas.openxmlformats.org/officeDocument/2006/customXml" ds:itemID="{3B95C333-3080-43C0-A781-5C5E0E7ECC41}">
+<ds:datastoreItem xmlns:ds="http://schemas.openxmlformats.org/officeDocument/2006/customXml" ds:itemID="{405364D3-23C1-49C8-907F-82E4F10AF533}">
   <ds:schemaRefs>
     <ds:schemaRef ds:uri="http://schemas.openxmlformats.org/officeDocument/2006/bibliography"/>
   </ds:schemaRefs>

</xml_diff>